<commit_message>
Update poster and PM
</commit_message>
<xml_diff>
--- a/.Net Cloud Platform & development environment-jing.li(2).docx
+++ b/.Net Cloud Platform & development environment-jing.li(2).docx
@@ -64,6 +64,22 @@
           <w:color w:val="000000"/>
         </w:rPr>
       </w:pPr>
+      <w:r>
+        <w:rPr>
+          <w:rFonts w:ascii="Segoe UI" w:hAnsi="Segoe UI" w:cs="Segoe UI"/>
+          <w:b/>
+          <w:color w:val="000000"/>
+        </w:rPr>
+        <w:t>VM</w:t>
+      </w:r>
+      <w:r>
+        <w:rPr>
+          <w:rFonts w:ascii="Segoe UI" w:hAnsi="Segoe UI" w:cs="Segoe UI"/>
+          <w:b/>
+          <w:color w:val="000000"/>
+        </w:rPr>
+        <w:t xml:space="preserve">:IaaS </w:t>
+      </w:r>
     </w:p>
     <w:p>
       <w:pPr>
@@ -80,335 +96,311 @@
           <w:b/>
           <w:color w:val="000000"/>
         </w:rPr>
-        <w:t xml:space="preserve">Abstract : </w:t>
-      </w:r>
+        <w:t>App:PaaS</w:t>
+      </w:r>
+      <w:bookmarkStart w:id="0" w:name="_GoBack"/>
+      <w:bookmarkEnd w:id="0"/>
     </w:p>
     <w:p>
       <w:pPr>
-        <w:rPr>
-          <w:rFonts w:ascii="Segoe UI" w:hAnsi="Segoe UI" w:cs="Segoe UI"/>
-          <w:color w:val="000000"/>
-        </w:rPr>
-      </w:pPr>
-      <w:r>
-        <w:rPr>
-          <w:rFonts w:ascii="Segoe UI" w:hAnsi="Segoe UI" w:cs="Segoe UI"/>
-          <w:color w:val="000000"/>
-        </w:rPr>
-        <w:t>Microsoft Azure</w:t>
-      </w:r>
-      <w:r>
-        <w:rPr>
-          <w:rFonts w:ascii="Segoe UI" w:hAnsi="Segoe UI" w:cs="Segoe UI"/>
-          <w:color w:val="000000"/>
-        </w:rPr>
-        <w:t xml:space="preserve"> </w:t>
-      </w:r>
-      <w:r>
-        <w:rPr>
-          <w:rFonts w:ascii="Segoe UI" w:hAnsi="Segoe UI" w:cs="Segoe UI"/>
-          <w:color w:val="000000"/>
-        </w:rPr>
-        <w:t>is the most popular .NET cloud service platform,</w:t>
-      </w:r>
-      <w:r>
-        <w:rPr>
-          <w:rFonts w:ascii="Segoe UI" w:hAnsi="Segoe UI" w:cs="Segoe UI"/>
-          <w:color w:val="000000"/>
-        </w:rPr>
-        <w:t xml:space="preserve"> </w:t>
-      </w:r>
-      <w:r>
-        <w:rPr>
-          <w:rFonts w:ascii="Segoe UI" w:hAnsi="Segoe UI" w:cs="Segoe UI"/>
-          <w:color w:val="000000"/>
-        </w:rPr>
-        <w:t>which</w:t>
-      </w:r>
-      <w:r>
-        <w:rPr>
-          <w:rFonts w:ascii="Segoe UI" w:hAnsi="Segoe UI" w:cs="Segoe UI"/>
-          <w:color w:val="000000"/>
-        </w:rPr>
-        <w:t xml:space="preserve"> </w:t>
-      </w:r>
-      <w:r>
-        <w:rPr>
-          <w:rFonts w:ascii="Segoe UI" w:hAnsi="Segoe UI" w:cs="Segoe UI"/>
-          <w:color w:val="000000"/>
-        </w:rPr>
-        <w:t xml:space="preserve">is </w:t>
-      </w:r>
-      <w:r>
-        <w:rPr>
-          <w:rFonts w:ascii="Segoe UI" w:hAnsi="Segoe UI" w:cs="Segoe UI"/>
-          <w:color w:val="000000"/>
-        </w:rPr>
-        <w:t>being use</w:t>
-      </w:r>
-      <w:r>
-        <w:rPr>
-          <w:rFonts w:ascii="Segoe UI" w:hAnsi="Segoe UI" w:cs="Segoe UI"/>
-          <w:color w:val="000000"/>
-        </w:rPr>
-        <w:t xml:space="preserve">d </w:t>
-      </w:r>
-      <w:r>
-        <w:rPr>
-          <w:rFonts w:ascii="Segoe UI" w:hAnsi="Segoe UI" w:cs="Segoe UI"/>
-          <w:color w:val="000000"/>
-        </w:rPr>
-        <w:t xml:space="preserve">by more and more </w:t>
-      </w:r>
-      <w:r>
-        <w:rPr>
-          <w:rFonts w:ascii="Segoe UI" w:hAnsi="Segoe UI" w:cs="Segoe UI"/>
-          <w:color w:val="000000"/>
-        </w:rPr>
-        <w:t xml:space="preserve"> companies at the </w:t>
-      </w:r>
-      <w:r>
-        <w:rPr>
-          <w:rFonts w:ascii="Segoe UI" w:hAnsi="Segoe UI" w:cs="Segoe UI"/>
-          <w:color w:val="000000"/>
-        </w:rPr>
-        <w:t xml:space="preserve">computer-centered world today. </w:t>
-      </w:r>
-      <w:r>
-        <w:rPr>
-          <w:rFonts w:ascii="Segoe UI" w:hAnsi="Segoe UI" w:cs="Segoe UI"/>
-          <w:color w:val="000000"/>
-        </w:rPr>
-        <w:t>O</w:t>
-      </w:r>
-      <w:r>
-        <w:rPr>
-          <w:rFonts w:ascii="Segoe UI" w:hAnsi="Segoe UI" w:cs="Segoe UI"/>
-          <w:color w:val="000000"/>
-        </w:rPr>
-        <w:t xml:space="preserve">ver the recently years, Microsoft </w:t>
-      </w:r>
-      <w:r>
-        <w:rPr>
-          <w:rFonts w:ascii="Segoe UI" w:hAnsi="Segoe UI" w:cs="Segoe UI"/>
-          <w:color w:val="000000"/>
-        </w:rPr>
-        <w:t>Azure</w:t>
-      </w:r>
-      <w:r>
-        <w:rPr>
-          <w:rFonts w:ascii="Segoe UI" w:hAnsi="Segoe UI" w:cs="Segoe UI"/>
-          <w:color w:val="000000"/>
-        </w:rPr>
-        <w:t xml:space="preserve"> have been </w:t>
-      </w:r>
-      <w:r>
-        <w:rPr>
-          <w:rFonts w:ascii="Segoe UI" w:hAnsi="Segoe UI" w:cs="Segoe UI"/>
-          <w:color w:val="000000"/>
-        </w:rPr>
-        <w:t>growing to be a  ecosystem</w:t>
-      </w:r>
-      <w:r>
-        <w:rPr>
-          <w:rFonts w:ascii="Segoe UI" w:hAnsi="Segoe UI" w:cs="Segoe UI"/>
-          <w:color w:val="000000"/>
-        </w:rPr>
-        <w:t xml:space="preserve">  to handle any kinds of computer problems in society. This report </w:t>
-      </w:r>
-      <w:r>
-        <w:rPr>
-          <w:rFonts w:ascii="Segoe UI" w:hAnsi="Segoe UI" w:cs="Segoe UI"/>
-          <w:color w:val="000000"/>
-        </w:rPr>
-        <w:t xml:space="preserve">gives descriptive information about the </w:t>
-      </w:r>
-      <w:r>
-        <w:rPr>
-          <w:rFonts w:ascii="Segoe UI" w:hAnsi="Segoe UI" w:cs="Segoe UI" w:hint="eastAsia"/>
-          <w:color w:val="000000"/>
-        </w:rPr>
-        <w:t>basic</w:t>
-      </w:r>
-      <w:r>
-        <w:rPr>
-          <w:rFonts w:ascii="Segoe UI" w:hAnsi="Segoe UI" w:cs="Segoe UI"/>
-          <w:color w:val="000000"/>
-        </w:rPr>
-        <w:t xml:space="preserve"> wo</w:t>
-      </w:r>
-      <w:r>
-        <w:rPr>
-          <w:rFonts w:ascii="Segoe UI" w:hAnsi="Segoe UI" w:cs="Segoe UI"/>
-          <w:color w:val="000000"/>
-        </w:rPr>
-        <w:t xml:space="preserve">rk principle of Microsoft Azure and  the main services provided by Microsoft Azure that are </w:t>
-      </w:r>
-      <w:r>
-        <w:rPr>
-          <w:rFonts w:ascii="Segoe UI" w:hAnsi="Segoe UI" w:cs="Segoe UI" w:hint="eastAsia"/>
-          <w:color w:val="000000"/>
-        </w:rPr>
-        <w:t>provided</w:t>
-      </w:r>
-      <w:r>
-        <w:rPr>
-          <w:rFonts w:ascii="Segoe UI" w:hAnsi="Segoe UI" w:cs="Segoe UI"/>
-          <w:color w:val="000000"/>
-        </w:rPr>
-        <w:t xml:space="preserve"> in the market </w:t>
-      </w:r>
-      <w:r>
-        <w:rPr>
-          <w:rFonts w:ascii="Segoe UI" w:hAnsi="Segoe UI" w:cs="Segoe UI" w:hint="eastAsia"/>
-          <w:color w:val="000000"/>
-        </w:rPr>
-        <w:t>at</w:t>
-      </w:r>
-      <w:r>
-        <w:rPr>
-          <w:rFonts w:ascii="Segoe UI" w:hAnsi="Segoe UI" w:cs="Segoe UI"/>
-          <w:color w:val="000000"/>
-        </w:rPr>
-        <w:t xml:space="preserve"> the moment</w:t>
-      </w:r>
-      <w:r>
-        <w:rPr>
-          <w:rFonts w:ascii="Segoe UI" w:hAnsi="Segoe UI" w:cs="Segoe UI"/>
-          <w:color w:val="000000"/>
-        </w:rPr>
-        <w:t xml:space="preserve">. It </w:t>
-      </w:r>
-      <w:r>
-        <w:rPr>
-          <w:rFonts w:ascii="Segoe UI" w:hAnsi="Segoe UI" w:cs="Segoe UI"/>
-          <w:color w:val="000000"/>
-        </w:rPr>
-        <w:t xml:space="preserve">also contains a description </w:t>
-      </w:r>
-      <w:r>
-        <w:rPr>
-          <w:rFonts w:ascii="Segoe UI" w:hAnsi="Segoe UI" w:cs="Segoe UI"/>
-          <w:color w:val="000000"/>
-        </w:rPr>
-        <w:t>of</w:t>
-      </w:r>
-      <w:r>
-        <w:rPr>
-          <w:rFonts w:ascii="Segoe UI" w:hAnsi="Segoe UI" w:cs="Segoe UI"/>
-          <w:color w:val="000000"/>
-        </w:rPr>
-        <w:t xml:space="preserve"> the </w:t>
-      </w:r>
-      <w:r>
-        <w:rPr>
-          <w:rFonts w:ascii="Segoe UI" w:hAnsi="Segoe UI" w:cs="Segoe UI"/>
-          <w:color w:val="000000"/>
-        </w:rPr>
-        <w:t>comparison</w:t>
-      </w:r>
-      <w:r>
-        <w:rPr>
-          <w:rFonts w:ascii="Segoe UI" w:hAnsi="Segoe UI" w:cs="Segoe UI"/>
-          <w:color w:val="000000"/>
-        </w:rPr>
-        <w:t xml:space="preserve"> of cloud service platform</w:t>
-      </w:r>
-      <w:r>
-        <w:rPr>
-          <w:rFonts w:ascii="Segoe UI" w:hAnsi="Segoe UI" w:cs="Segoe UI"/>
-          <w:color w:val="000000"/>
-        </w:rPr>
-        <w:t>s</w:t>
-      </w:r>
-      <w:r>
-        <w:rPr>
-          <w:rFonts w:ascii="Segoe UI" w:hAnsi="Segoe UI" w:cs="Segoe UI"/>
-          <w:color w:val="000000"/>
-        </w:rPr>
-        <w:t xml:space="preserve"> </w:t>
-      </w:r>
-      <w:r>
-        <w:rPr>
-          <w:rFonts w:ascii="Segoe UI" w:hAnsi="Segoe UI" w:cs="Segoe UI"/>
-          <w:color w:val="000000"/>
-        </w:rPr>
-        <w:t xml:space="preserve"> </w:t>
-      </w:r>
-      <w:r>
-        <w:rPr>
-          <w:rFonts w:ascii="Segoe UI" w:hAnsi="Segoe UI" w:cs="Segoe UI"/>
-          <w:color w:val="000000"/>
-        </w:rPr>
-        <w:t xml:space="preserve">available </w:t>
-      </w:r>
-      <w:r>
-        <w:rPr>
-          <w:rFonts w:ascii="Segoe UI" w:hAnsi="Segoe UI" w:cs="Segoe UI"/>
-          <w:color w:val="000000"/>
-        </w:rPr>
-        <w:t>on the consumer market.</w:t>
-      </w:r>
-      <w:r>
-        <w:rPr>
-          <w:rFonts w:ascii="Segoe UI" w:hAnsi="Segoe UI" w:cs="Segoe UI"/>
-          <w:color w:val="000000"/>
-        </w:rPr>
-        <w:t xml:space="preserve"> </w:t>
-      </w:r>
+        <w:jc w:val="both"/>
+        <w:rPr>
+          <w:rFonts w:ascii="Segoe UI" w:hAnsi="Segoe UI" w:cs="Segoe UI"/>
+          <w:b/>
+          <w:color w:val="000000"/>
+        </w:rPr>
+      </w:pPr>
     </w:p>
     <w:p>
       <w:pPr>
-        <w:rPr>
-          <w:rFonts w:ascii="Segoe UI" w:hAnsi="Segoe UI" w:cs="Segoe UI"/>
-          <w:color w:val="000000"/>
-        </w:rPr>
-      </w:pPr>
-      <w:r>
-        <w:rPr>
-          <w:rFonts w:ascii="Segoe UI" w:hAnsi="Segoe UI" w:cs="Segoe UI"/>
-          <w:color w:val="000000"/>
-        </w:rPr>
-        <w:t>Keywords:</w:t>
-      </w:r>
-      <w:r>
-        <w:rPr>
-          <w:rFonts w:ascii="Segoe UI" w:hAnsi="Segoe UI" w:cs="Segoe UI"/>
-          <w:color w:val="000000"/>
-        </w:rPr>
-        <w:t xml:space="preserve"> .NET </w:t>
-      </w:r>
-      <w:r>
-        <w:rPr>
-          <w:rFonts w:ascii="Segoe UI" w:hAnsi="Segoe UI" w:cs="Segoe UI"/>
-          <w:color w:val="000000"/>
-        </w:rPr>
-        <w:t>cloud services platform,</w:t>
-      </w:r>
-      <w:r>
-        <w:rPr>
-          <w:rFonts w:ascii="Segoe UI" w:hAnsi="Segoe UI" w:cs="Segoe UI"/>
-          <w:color w:val="000000"/>
-        </w:rPr>
-        <w:t xml:space="preserve"> ecosystem,</w:t>
+        <w:jc w:val="both"/>
+        <w:rPr>
+          <w:rFonts w:ascii="Segoe UI" w:hAnsi="Segoe UI" w:cs="Segoe UI"/>
+          <w:b/>
+          <w:color w:val="000000"/>
+        </w:rPr>
+      </w:pPr>
+      <w:r>
+        <w:rPr>
+          <w:rFonts w:ascii="Segoe UI" w:hAnsi="Segoe UI" w:cs="Segoe UI"/>
+          <w:b/>
+          <w:color w:val="000000"/>
+        </w:rPr>
+        <w:t xml:space="preserve">Abstract : </w:t>
       </w:r>
     </w:p>
     <w:p>
       <w:pPr>
-        <w:jc w:val="both"/>
-        <w:rPr>
-          <w:rFonts w:ascii="Segoe UI" w:hAnsi="Segoe UI" w:cs="Segoe UI"/>
-          <w:b/>
-          <w:color w:val="000000"/>
-        </w:rPr>
-      </w:pPr>
-      <w:r>
-        <w:rPr>
-          <w:rFonts w:ascii="Segoe UI" w:hAnsi="Segoe UI" w:cs="Segoe UI"/>
-          <w:b/>
-          <w:color w:val="000000"/>
-        </w:rPr>
-        <w:t>Introduction :</w:t>
+        <w:rPr>
+          <w:rFonts w:ascii="Segoe UI" w:hAnsi="Segoe UI" w:cs="Segoe UI"/>
+          <w:color w:val="000000"/>
+        </w:rPr>
+      </w:pPr>
+      <w:r>
+        <w:rPr>
+          <w:rFonts w:ascii="Segoe UI" w:hAnsi="Segoe UI" w:cs="Segoe UI"/>
+          <w:color w:val="000000"/>
+        </w:rPr>
+        <w:t>Microsoft Azure</w:t>
+      </w:r>
+      <w:r>
+        <w:rPr>
+          <w:rFonts w:ascii="Segoe UI" w:hAnsi="Segoe UI" w:cs="Segoe UI"/>
+          <w:color w:val="000000"/>
+        </w:rPr>
+        <w:t xml:space="preserve"> </w:t>
+      </w:r>
+      <w:r>
+        <w:rPr>
+          <w:rFonts w:ascii="Segoe UI" w:hAnsi="Segoe UI" w:cs="Segoe UI"/>
+          <w:color w:val="000000"/>
+        </w:rPr>
+        <w:t>is the most popular .NET cloud service platform,</w:t>
+      </w:r>
+      <w:r>
+        <w:rPr>
+          <w:rFonts w:ascii="Segoe UI" w:hAnsi="Segoe UI" w:cs="Segoe UI"/>
+          <w:color w:val="000000"/>
+        </w:rPr>
+        <w:t xml:space="preserve"> </w:t>
+      </w:r>
+      <w:r>
+        <w:rPr>
+          <w:rFonts w:ascii="Segoe UI" w:hAnsi="Segoe UI" w:cs="Segoe UI"/>
+          <w:color w:val="000000"/>
+        </w:rPr>
+        <w:t>which</w:t>
+      </w:r>
+      <w:r>
+        <w:rPr>
+          <w:rFonts w:ascii="Segoe UI" w:hAnsi="Segoe UI" w:cs="Segoe UI"/>
+          <w:color w:val="000000"/>
+        </w:rPr>
+        <w:t xml:space="preserve"> </w:t>
+      </w:r>
+      <w:r>
+        <w:rPr>
+          <w:rFonts w:ascii="Segoe UI" w:hAnsi="Segoe UI" w:cs="Segoe UI"/>
+          <w:color w:val="000000"/>
+        </w:rPr>
+        <w:t xml:space="preserve">is </w:t>
+      </w:r>
+      <w:r>
+        <w:rPr>
+          <w:rFonts w:ascii="Segoe UI" w:hAnsi="Segoe UI" w:cs="Segoe UI"/>
+          <w:color w:val="000000"/>
+        </w:rPr>
+        <w:t>being use</w:t>
+      </w:r>
+      <w:r>
+        <w:rPr>
+          <w:rFonts w:ascii="Segoe UI" w:hAnsi="Segoe UI" w:cs="Segoe UI"/>
+          <w:color w:val="000000"/>
+        </w:rPr>
+        <w:t xml:space="preserve">d </w:t>
+      </w:r>
+      <w:r>
+        <w:rPr>
+          <w:rFonts w:ascii="Segoe UI" w:hAnsi="Segoe UI" w:cs="Segoe UI"/>
+          <w:color w:val="000000"/>
+        </w:rPr>
+        <w:t xml:space="preserve">by more and more </w:t>
+      </w:r>
+      <w:r>
+        <w:rPr>
+          <w:rFonts w:ascii="Segoe UI" w:hAnsi="Segoe UI" w:cs="Segoe UI"/>
+          <w:color w:val="000000"/>
+        </w:rPr>
+        <w:t xml:space="preserve"> companies at the </w:t>
+      </w:r>
+      <w:r>
+        <w:rPr>
+          <w:rFonts w:ascii="Segoe UI" w:hAnsi="Segoe UI" w:cs="Segoe UI"/>
+          <w:color w:val="000000"/>
+        </w:rPr>
+        <w:t xml:space="preserve">computer-centered world today. </w:t>
+      </w:r>
+      <w:r>
+        <w:rPr>
+          <w:rFonts w:ascii="Segoe UI" w:hAnsi="Segoe UI" w:cs="Segoe UI"/>
+          <w:color w:val="000000"/>
+        </w:rPr>
+        <w:t>O</w:t>
+      </w:r>
+      <w:r>
+        <w:rPr>
+          <w:rFonts w:ascii="Segoe UI" w:hAnsi="Segoe UI" w:cs="Segoe UI"/>
+          <w:color w:val="000000"/>
+        </w:rPr>
+        <w:t xml:space="preserve">ver the recently years, Microsoft </w:t>
+      </w:r>
+      <w:r>
+        <w:rPr>
+          <w:rFonts w:ascii="Segoe UI" w:hAnsi="Segoe UI" w:cs="Segoe UI"/>
+          <w:color w:val="000000"/>
+        </w:rPr>
+        <w:t>Azure</w:t>
+      </w:r>
+      <w:r>
+        <w:rPr>
+          <w:rFonts w:ascii="Segoe UI" w:hAnsi="Segoe UI" w:cs="Segoe UI"/>
+          <w:color w:val="000000"/>
+        </w:rPr>
+        <w:t xml:space="preserve"> have been </w:t>
+      </w:r>
+      <w:r>
+        <w:rPr>
+          <w:rFonts w:ascii="Segoe UI" w:hAnsi="Segoe UI" w:cs="Segoe UI"/>
+          <w:color w:val="000000"/>
+        </w:rPr>
+        <w:t>growing to be a  ecosystem</w:t>
+      </w:r>
+      <w:r>
+        <w:rPr>
+          <w:rFonts w:ascii="Segoe UI" w:hAnsi="Segoe UI" w:cs="Segoe UI"/>
+          <w:color w:val="000000"/>
+        </w:rPr>
+        <w:t xml:space="preserve">  to handle any kinds of computer problems in society. This report </w:t>
+      </w:r>
+      <w:r>
+        <w:rPr>
+          <w:rFonts w:ascii="Segoe UI" w:hAnsi="Segoe UI" w:cs="Segoe UI"/>
+          <w:color w:val="000000"/>
+        </w:rPr>
+        <w:t xml:space="preserve">gives descriptive information about the </w:t>
+      </w:r>
+      <w:r>
+        <w:rPr>
+          <w:rFonts w:ascii="Segoe UI" w:hAnsi="Segoe UI" w:cs="Segoe UI" w:hint="eastAsia"/>
+          <w:color w:val="000000"/>
+        </w:rPr>
+        <w:t>basic</w:t>
+      </w:r>
+      <w:r>
+        <w:rPr>
+          <w:rFonts w:ascii="Segoe UI" w:hAnsi="Segoe UI" w:cs="Segoe UI"/>
+          <w:color w:val="000000"/>
+        </w:rPr>
+        <w:t xml:space="preserve"> wo</w:t>
+      </w:r>
+      <w:r>
+        <w:rPr>
+          <w:rFonts w:ascii="Segoe UI" w:hAnsi="Segoe UI" w:cs="Segoe UI"/>
+          <w:color w:val="000000"/>
+        </w:rPr>
+        <w:t xml:space="preserve">rk principle of Microsoft Azure and  the main services provided by Microsoft Azure that are </w:t>
+      </w:r>
+      <w:r>
+        <w:rPr>
+          <w:rFonts w:ascii="Segoe UI" w:hAnsi="Segoe UI" w:cs="Segoe UI" w:hint="eastAsia"/>
+          <w:color w:val="000000"/>
+        </w:rPr>
+        <w:t>provided</w:t>
+      </w:r>
+      <w:r>
+        <w:rPr>
+          <w:rFonts w:ascii="Segoe UI" w:hAnsi="Segoe UI" w:cs="Segoe UI"/>
+          <w:color w:val="000000"/>
+        </w:rPr>
+        <w:t xml:space="preserve"> in the market </w:t>
+      </w:r>
+      <w:r>
+        <w:rPr>
+          <w:rFonts w:ascii="Segoe UI" w:hAnsi="Segoe UI" w:cs="Segoe UI" w:hint="eastAsia"/>
+          <w:color w:val="000000"/>
+        </w:rPr>
+        <w:t>at</w:t>
+      </w:r>
+      <w:r>
+        <w:rPr>
+          <w:rFonts w:ascii="Segoe UI" w:hAnsi="Segoe UI" w:cs="Segoe UI"/>
+          <w:color w:val="000000"/>
+        </w:rPr>
+        <w:t xml:space="preserve"> the moment</w:t>
+      </w:r>
+      <w:r>
+        <w:rPr>
+          <w:rFonts w:ascii="Segoe UI" w:hAnsi="Segoe UI" w:cs="Segoe UI"/>
+          <w:color w:val="000000"/>
+        </w:rPr>
+        <w:t xml:space="preserve">. It </w:t>
+      </w:r>
+      <w:r>
+        <w:rPr>
+          <w:rFonts w:ascii="Segoe UI" w:hAnsi="Segoe UI" w:cs="Segoe UI"/>
+          <w:color w:val="000000"/>
+        </w:rPr>
+        <w:t xml:space="preserve">also contains a description </w:t>
+      </w:r>
+      <w:r>
+        <w:rPr>
+          <w:rFonts w:ascii="Segoe UI" w:hAnsi="Segoe UI" w:cs="Segoe UI"/>
+          <w:color w:val="000000"/>
+        </w:rPr>
+        <w:t>of</w:t>
+      </w:r>
+      <w:r>
+        <w:rPr>
+          <w:rFonts w:ascii="Segoe UI" w:hAnsi="Segoe UI" w:cs="Segoe UI"/>
+          <w:color w:val="000000"/>
+        </w:rPr>
+        <w:t xml:space="preserve"> the </w:t>
+      </w:r>
+      <w:r>
+        <w:rPr>
+          <w:rFonts w:ascii="Segoe UI" w:hAnsi="Segoe UI" w:cs="Segoe UI"/>
+          <w:color w:val="000000"/>
+        </w:rPr>
+        <w:t>comparison</w:t>
+      </w:r>
+      <w:r>
+        <w:rPr>
+          <w:rFonts w:ascii="Segoe UI" w:hAnsi="Segoe UI" w:cs="Segoe UI"/>
+          <w:color w:val="000000"/>
+        </w:rPr>
+        <w:t xml:space="preserve"> of cloud service platform</w:t>
+      </w:r>
+      <w:r>
+        <w:rPr>
+          <w:rFonts w:ascii="Segoe UI" w:hAnsi="Segoe UI" w:cs="Segoe UI"/>
+          <w:color w:val="000000"/>
+        </w:rPr>
+        <w:t>s</w:t>
+      </w:r>
+      <w:r>
+        <w:rPr>
+          <w:rFonts w:ascii="Segoe UI" w:hAnsi="Segoe UI" w:cs="Segoe UI"/>
+          <w:color w:val="000000"/>
+        </w:rPr>
+        <w:t xml:space="preserve"> </w:t>
+      </w:r>
+      <w:r>
+        <w:rPr>
+          <w:rFonts w:ascii="Segoe UI" w:hAnsi="Segoe UI" w:cs="Segoe UI"/>
+          <w:color w:val="000000"/>
+        </w:rPr>
+        <w:t xml:space="preserve"> </w:t>
+      </w:r>
+      <w:r>
+        <w:rPr>
+          <w:rFonts w:ascii="Segoe UI" w:hAnsi="Segoe UI" w:cs="Segoe UI"/>
+          <w:color w:val="000000"/>
+        </w:rPr>
+        <w:t xml:space="preserve">available </w:t>
+      </w:r>
+      <w:r>
+        <w:rPr>
+          <w:rFonts w:ascii="Segoe UI" w:hAnsi="Segoe UI" w:cs="Segoe UI"/>
+          <w:color w:val="000000"/>
+        </w:rPr>
+        <w:t>on the consumer market.</w:t>
+      </w:r>
+      <w:r>
+        <w:rPr>
+          <w:rFonts w:ascii="Segoe UI" w:hAnsi="Segoe UI" w:cs="Segoe UI"/>
+          <w:color w:val="000000"/>
+        </w:rPr>
+        <w:t xml:space="preserve"> </w:t>
       </w:r>
     </w:p>
     <w:p>
@@ -423,165 +415,46 @@
           <w:rFonts w:ascii="Segoe UI" w:hAnsi="Segoe UI" w:cs="Segoe UI"/>
           <w:color w:val="000000"/>
         </w:rPr>
-        <w:t>With th</w:t>
-      </w:r>
-      <w:r>
-        <w:rPr>
-          <w:rFonts w:ascii="Segoe UI" w:hAnsi="Segoe UI" w:cs="Segoe UI"/>
-          <w:color w:val="000000"/>
-        </w:rPr>
-        <w:t xml:space="preserve">e </w:t>
-      </w:r>
-      <w:r>
-        <w:rPr>
-          <w:rFonts w:ascii="Segoe UI" w:hAnsi="Segoe UI" w:cs="Segoe UI" w:hint="eastAsia"/>
-          <w:color w:val="000000"/>
-        </w:rPr>
-        <w:t>ascend</w:t>
-      </w:r>
-      <w:r>
-        <w:rPr>
-          <w:rFonts w:ascii="Segoe UI" w:hAnsi="Segoe UI" w:cs="Segoe UI"/>
-          <w:color w:val="000000"/>
-        </w:rPr>
-        <w:t>ing business and emerging</w:t>
-      </w:r>
-      <w:r>
-        <w:rPr>
-          <w:rFonts w:ascii="Segoe UI" w:hAnsi="Segoe UI" w:cs="Segoe UI"/>
-          <w:color w:val="000000"/>
-        </w:rPr>
-        <w:t xml:space="preserve"> data, the companies are sharply moving to</w:t>
-      </w:r>
-      <w:r>
-        <w:rPr>
-          <w:rFonts w:ascii="Segoe UI" w:hAnsi="Segoe UI" w:cs="Segoe UI"/>
-          <w:color w:val="000000"/>
-        </w:rPr>
-        <w:t xml:space="preserve"> </w:t>
-      </w:r>
-      <w:r>
-        <w:rPr>
-          <w:rFonts w:ascii="Segoe UI" w:hAnsi="Segoe UI" w:cs="Segoe UI"/>
-          <w:color w:val="000000"/>
-        </w:rPr>
-        <w:t xml:space="preserve">clouds services. </w:t>
-      </w:r>
-      <w:r>
-        <w:rPr>
-          <w:rFonts w:ascii="Segoe UI" w:hAnsi="Segoe UI" w:cs="Segoe UI"/>
-          <w:color w:val="000000"/>
-        </w:rPr>
-        <w:t>There are also many cloud service providers (CSPs) available in the market, such as: Microso</w:t>
-      </w:r>
-      <w:r>
-        <w:rPr>
-          <w:rFonts w:ascii="Segoe UI" w:hAnsi="Segoe UI" w:cs="Segoe UI"/>
-          <w:color w:val="000000"/>
-        </w:rPr>
-        <w:t>ft, Amazon, Google, Oracle, etc</w:t>
-      </w:r>
-      <w:r>
-        <w:rPr>
-          <w:rFonts w:ascii="Segoe UI" w:hAnsi="Segoe UI" w:cs="Segoe UI"/>
-          <w:color w:val="000000"/>
-        </w:rPr>
-        <w:t>. who provide</w:t>
-      </w:r>
-      <w:r>
-        <w:rPr>
-          <w:rFonts w:ascii="Segoe UI" w:hAnsi="Segoe UI" w:cs="Segoe UI"/>
-          <w:color w:val="000000"/>
-        </w:rPr>
-        <w:t xml:space="preserve"> cloud service</w:t>
-      </w:r>
-      <w:r>
-        <w:rPr>
-          <w:rFonts w:ascii="Segoe UI" w:hAnsi="Segoe UI" w:cs="Segoe UI"/>
-          <w:color w:val="000000"/>
-        </w:rPr>
-        <w:t xml:space="preserve"> platform. Many of them are famous names in IT industry.  </w:t>
+        <w:t>Keywords:</w:t>
+      </w:r>
+      <w:r>
+        <w:rPr>
+          <w:rFonts w:ascii="Segoe UI" w:hAnsi="Segoe UI" w:cs="Segoe UI"/>
+          <w:color w:val="000000"/>
+        </w:rPr>
+        <w:t xml:space="preserve"> .NET </w:t>
+      </w:r>
+      <w:r>
+        <w:rPr>
+          <w:rFonts w:ascii="Segoe UI" w:hAnsi="Segoe UI" w:cs="Segoe UI"/>
+          <w:color w:val="000000"/>
+        </w:rPr>
+        <w:t>cloud services platform,</w:t>
+      </w:r>
+      <w:r>
+        <w:rPr>
+          <w:rFonts w:ascii="Segoe UI" w:hAnsi="Segoe UI" w:cs="Segoe UI"/>
+          <w:color w:val="000000"/>
+        </w:rPr>
+        <w:t xml:space="preserve"> ecosystem,</w:t>
       </w:r>
     </w:p>
     <w:p>
       <w:pPr>
-        <w:rPr>
-          <w:rFonts w:ascii="Segoe UI" w:hAnsi="Segoe UI" w:cs="Segoe UI"/>
-          <w:color w:val="000000"/>
-        </w:rPr>
-      </w:pPr>
-      <w:r>
-        <w:rPr>
-          <w:rFonts w:ascii="Segoe UI" w:hAnsi="Segoe UI" w:cs="Segoe UI"/>
-          <w:color w:val="000000"/>
-        </w:rPr>
-        <w:t xml:space="preserve">Organizations are opting for pay-for –use  models because they </w:t>
-      </w:r>
-      <w:r>
-        <w:rPr>
-          <w:rFonts w:ascii="Segoe UI" w:hAnsi="Segoe UI" w:cs="Segoe UI"/>
-          <w:color w:val="000000"/>
-        </w:rPr>
-        <w:t xml:space="preserve">would like </w:t>
-      </w:r>
-      <w:r>
-        <w:rPr>
-          <w:rFonts w:ascii="Segoe UI" w:hAnsi="Segoe UI" w:cs="Segoe UI"/>
-          <w:color w:val="000000"/>
-        </w:rPr>
-        <w:t xml:space="preserve"> to emphasis on their </w:t>
-      </w:r>
-      <w:r>
-        <w:rPr>
-          <w:rFonts w:ascii="Segoe UI" w:hAnsi="Segoe UI" w:cs="Segoe UI"/>
-          <w:color w:val="000000"/>
-        </w:rPr>
-        <w:t xml:space="preserve">own </w:t>
-      </w:r>
-      <w:r>
-        <w:rPr>
-          <w:rFonts w:ascii="Segoe UI" w:hAnsi="Segoe UI" w:cs="Segoe UI"/>
-          <w:color w:val="000000"/>
-        </w:rPr>
-        <w:t xml:space="preserve">product rather than </w:t>
-      </w:r>
-      <w:r>
-        <w:rPr>
-          <w:rFonts w:ascii="Segoe UI" w:hAnsi="Segoe UI" w:cs="Segoe UI"/>
-          <w:color w:val="000000"/>
-        </w:rPr>
-        <w:t>wast</w:t>
-      </w:r>
-      <w:r>
-        <w:rPr>
-          <w:rFonts w:ascii="Segoe UI" w:hAnsi="Segoe UI" w:cs="Segoe UI"/>
-          <w:color w:val="000000"/>
-        </w:rPr>
-        <w:t xml:space="preserve">ing </w:t>
-      </w:r>
-      <w:r>
-        <w:rPr>
-          <w:rFonts w:ascii="Segoe UI" w:hAnsi="Segoe UI" w:cs="Segoe UI"/>
-          <w:color w:val="000000"/>
-        </w:rPr>
-        <w:t xml:space="preserve">time , energy and money </w:t>
-      </w:r>
-      <w:r>
-        <w:rPr>
-          <w:rFonts w:ascii="Segoe UI" w:hAnsi="Segoe UI" w:cs="Segoe UI"/>
-          <w:color w:val="000000"/>
-        </w:rPr>
-        <w:t>on internet services and infrastructure for managing their huge data over the internet .</w:t>
-      </w:r>
-      <w:r>
-        <w:t xml:space="preserve"> </w:t>
-      </w:r>
-      <w:r>
-        <w:rPr>
-          <w:rFonts w:ascii="Segoe UI" w:hAnsi="Segoe UI" w:cs="Segoe UI"/>
-          <w:color w:val="000000"/>
-        </w:rPr>
-        <w:t>Broadly speaking, a cloud service platform can be viewed as providing services accessible to developers to create applications or store data.</w:t>
+        <w:jc w:val="both"/>
+        <w:rPr>
+          <w:rFonts w:ascii="Segoe UI" w:hAnsi="Segoe UI" w:cs="Segoe UI"/>
+          <w:b/>
+          <w:color w:val="000000"/>
+        </w:rPr>
+      </w:pPr>
+      <w:r>
+        <w:rPr>
+          <w:rFonts w:ascii="Segoe UI" w:hAnsi="Segoe UI" w:cs="Segoe UI"/>
+          <w:b/>
+          <w:color w:val="000000"/>
+        </w:rPr>
+        <w:t>Introduction :</w:t>
       </w:r>
     </w:p>
     <w:p>
@@ -589,481 +462,483 @@
         <w:rPr>
           <w:rFonts w:ascii="Segoe UI" w:hAnsi="Segoe UI" w:cs="Segoe UI"/>
           <w:color w:val="000000"/>
-          <w:shd w:val="clear" w:color="auto" w:fill="FFFFFF"/>
-        </w:rPr>
-      </w:pPr>
-      <w:r>
-        <w:rPr>
-          <w:rFonts w:ascii="Segoe UI" w:hAnsi="Segoe UI" w:cs="Segoe UI"/>
-          <w:color w:val="000000"/>
-        </w:rPr>
-        <w:t xml:space="preserve"> This report will introduce </w:t>
-      </w:r>
-      <w:r>
-        <w:rPr>
-          <w:rFonts w:ascii="Segoe UI" w:hAnsi="Segoe UI" w:cs="Segoe UI"/>
-          <w:color w:val="000000"/>
-        </w:rPr>
-        <w:t>t</w:t>
+        </w:rPr>
+      </w:pPr>
+      <w:r>
+        <w:rPr>
+          <w:rFonts w:ascii="Segoe UI" w:hAnsi="Segoe UI" w:cs="Segoe UI"/>
+          <w:color w:val="000000"/>
+        </w:rPr>
+        <w:t>With th</w:t>
+      </w:r>
+      <w:r>
+        <w:rPr>
+          <w:rFonts w:ascii="Segoe UI" w:hAnsi="Segoe UI" w:cs="Segoe UI"/>
+          <w:color w:val="000000"/>
+        </w:rPr>
+        <w:t xml:space="preserve">e </w:t>
       </w:r>
       <w:r>
         <w:rPr>
           <w:rFonts w:ascii="Segoe UI" w:hAnsi="Segoe UI" w:cs="Segoe UI" w:hint="eastAsia"/>
           <w:color w:val="000000"/>
         </w:rPr>
-        <w:t xml:space="preserve">he most popular .NET cloud </w:t>
-      </w:r>
-      <w:r>
-        <w:rPr>
-          <w:rFonts w:ascii="Segoe UI" w:hAnsi="Segoe UI" w:cs="Segoe UI"/>
-          <w:color w:val="000000"/>
-        </w:rPr>
-        <w:t>p</w:t>
-      </w:r>
-      <w:r>
-        <w:rPr>
-          <w:rFonts w:ascii="Segoe UI" w:hAnsi="Segoe UI" w:cs="Segoe UI" w:hint="eastAsia"/>
-          <w:color w:val="000000"/>
-        </w:rPr>
-        <w:t xml:space="preserve">latform </w:t>
-      </w:r>
-      <w:r>
-        <w:rPr>
-          <w:rFonts w:ascii="Segoe UI" w:hAnsi="Segoe UI" w:cs="Segoe UI"/>
-          <w:color w:val="000000"/>
-        </w:rPr>
-        <w:t>Microsoft A</w:t>
-      </w:r>
-      <w:r>
-        <w:rPr>
-          <w:rFonts w:ascii="Segoe UI" w:hAnsi="Segoe UI" w:cs="Segoe UI" w:hint="eastAsia"/>
-          <w:color w:val="000000"/>
-        </w:rPr>
-        <w:t>zure</w:t>
-      </w:r>
-      <w:r>
-        <w:rPr>
-          <w:rFonts w:ascii="Segoe UI" w:hAnsi="Segoe UI" w:cs="Segoe UI"/>
-          <w:color w:val="000000"/>
-        </w:rPr>
-        <w:t xml:space="preserve"> by comparing the other</w:t>
-      </w:r>
-      <w:r>
+        <w:t>ascend</w:t>
+      </w:r>
+      <w:r>
+        <w:rPr>
+          <w:rFonts w:ascii="Segoe UI" w:hAnsi="Segoe UI" w:cs="Segoe UI"/>
+          <w:color w:val="000000"/>
+        </w:rPr>
+        <w:t>ing business and emerging</w:t>
+      </w:r>
+      <w:r>
+        <w:rPr>
+          <w:rFonts w:ascii="Segoe UI" w:hAnsi="Segoe UI" w:cs="Segoe UI"/>
+          <w:color w:val="000000"/>
+        </w:rPr>
+        <w:t xml:space="preserve"> data, the companies are sharply moving to</w:t>
+      </w:r>
+      <w:r>
+        <w:rPr>
+          <w:rFonts w:ascii="Segoe UI" w:hAnsi="Segoe UI" w:cs="Segoe UI"/>
+          <w:color w:val="000000"/>
+        </w:rPr>
         <w:t xml:space="preserve"> </w:t>
       </w:r>
       <w:r>
         <w:rPr>
-          <w:rFonts w:hint="eastAsia"/>
-        </w:rPr>
-        <w:t>m</w:t>
-      </w:r>
-      <w:r>
-        <w:rPr>
-          <w:rFonts w:ascii="Segoe UI" w:hAnsi="Segoe UI" w:cs="Segoe UI"/>
-          <w:color w:val="000000"/>
-        </w:rPr>
-        <w:t xml:space="preserve">ainstream market CSP. </w:t>
-      </w:r>
-      <w:r>
-        <w:rPr>
-          <w:rFonts w:ascii="Segoe UI" w:hAnsi="Segoe UI" w:cs="Segoe UI"/>
-          <w:color w:val="000000"/>
-        </w:rPr>
-        <w:fldChar w:fldCharType="begin"/>
-      </w:r>
-      <w:r>
-        <w:rPr>
-          <w:rFonts w:ascii="Segoe UI" w:hAnsi="Segoe UI" w:cs="Segoe UI"/>
-          <w:color w:val="000000"/>
-        </w:rPr>
-        <w:instrText xml:space="preserve"> ADDIN ZOTERO_ITEM CSL_CITATION {"citationID":"gjUj9i9x","properties":{"formattedCitation":"(Purohit, n.d.)","plainCitation":"(Purohit, n.d.)","noteIndex":0},"citationItems":[{"id":3,"uris":["http://zotero.org/users/5860012/items/QIRZBJY9"],"uri":["http://zotero.org/users/5860012/items/QIRZBJY9"],"itemData":{"id":3,"type":"article-journal","title":"Comparative Analysis of Few Cloud Service Providers Considering Their Distinctive Properties","container-title":"International Journal of Advanced Research in Computer Science","source":"DOI.org (Crossref)","abstract":"Cloud services are now a days very popular among small or big organizations, who want to emphasis on their product rather than concentrating on internet services and infrastructure for managing their huge data over the net. There are number of cloud service providers such as Amazon, IBM, Oracle, Red Hat etc. who give platform, infrastructure or software as service. This paper discusses few distinctive features of various cloud service providers. These features are the main criterion for selecting a particular service provider by any organization. Further paper provides comparison between these service providers on many parameters in tabular manner.","ISSN":"09765697","journalAbbreviation":"ijarcs","language":"en","author":[{"family":"Purohit","given":"Dr. Richa"}]}}],"schema":"https://github.com/citation-style-language/schema/raw/master/csl-citation.json"} </w:instrText>
-      </w:r>
-      <w:r>
-        <w:rPr>
-          <w:rFonts w:ascii="Segoe UI" w:hAnsi="Segoe UI" w:cs="Segoe UI"/>
-          <w:color w:val="000000"/>
-        </w:rPr>
-        <w:fldChar w:fldCharType="separate"/>
-      </w:r>
-      <w:r>
-        <w:rPr>
-          <w:rFonts w:ascii="Segoe UI" w:hAnsi="Segoe UI" w:cs="Segoe UI"/>
-        </w:rPr>
-        <w:t>(Purohit, n.d.)</w:t>
-      </w:r>
-      <w:r>
-        <w:rPr>
-          <w:rFonts w:ascii="Segoe UI" w:hAnsi="Segoe UI" w:cs="Segoe UI"/>
-          <w:color w:val="000000"/>
-        </w:rPr>
-        <w:fldChar w:fldCharType="end"/>
-      </w:r>
-      <w:r>
-        <w:rPr>
-          <w:rFonts w:ascii="Segoe UI" w:hAnsi="Segoe UI" w:cs="Segoe UI"/>
-          <w:color w:val="000000"/>
-        </w:rPr>
-        <w:t xml:space="preserve">As Microsoft Azure is </w:t>
-      </w:r>
-      <w:r>
-        <w:rPr>
-          <w:rFonts w:ascii="Segoe UI" w:hAnsi="Segoe UI" w:cs="Segoe UI"/>
-          <w:color w:val="000000"/>
-        </w:rPr>
-        <w:t>reliable</w:t>
-      </w:r>
-      <w:r>
-        <w:rPr>
-          <w:rFonts w:ascii="Segoe UI" w:hAnsi="Segoe UI" w:cs="Segoe UI"/>
-          <w:color w:val="000000"/>
-        </w:rPr>
-        <w:t>,</w:t>
-      </w:r>
-      <w:r>
-        <w:rPr>
-          <w:rFonts w:ascii="Segoe UI" w:hAnsi="Segoe UI" w:cs="Segoe UI"/>
-          <w:color w:val="000000"/>
-        </w:rPr>
-        <w:t xml:space="preserve"> </w:t>
-      </w:r>
-      <w:r>
-        <w:rPr>
-          <w:rFonts w:ascii="Segoe UI" w:hAnsi="Segoe UI" w:cs="Segoe UI"/>
-          <w:color w:val="000000"/>
-        </w:rPr>
-        <w:t xml:space="preserve">it becomes a </w:t>
-      </w:r>
-      <w:r>
-        <w:rPr>
-          <w:rFonts w:ascii="Segoe UI" w:hAnsi="Segoe UI" w:cs="Segoe UI" w:hint="eastAsia"/>
-          <w:color w:val="000000"/>
-        </w:rPr>
-        <w:t>popular</w:t>
-      </w:r>
-      <w:r>
-        <w:rPr>
-          <w:rFonts w:ascii="Segoe UI" w:hAnsi="Segoe UI" w:cs="Segoe UI"/>
-          <w:color w:val="000000"/>
-        </w:rPr>
-        <w:t xml:space="preserve"> </w:t>
-      </w:r>
-      <w:r>
-        <w:rPr>
-          <w:rFonts w:ascii="Segoe UI" w:hAnsi="Segoe UI" w:cs="Segoe UI" w:hint="eastAsia"/>
-          <w:color w:val="000000"/>
-        </w:rPr>
-        <w:t>choice</w:t>
-      </w:r>
-      <w:r>
-        <w:rPr>
-          <w:rFonts w:ascii="Segoe UI" w:hAnsi="Segoe UI" w:cs="Segoe UI"/>
-          <w:color w:val="000000"/>
-        </w:rPr>
-        <w:t xml:space="preserve"> </w:t>
-      </w:r>
-      <w:r>
-        <w:rPr>
-          <w:rFonts w:ascii="Segoe UI" w:hAnsi="Segoe UI" w:cs="Segoe UI" w:hint="eastAsia"/>
-          <w:color w:val="000000"/>
-        </w:rPr>
-        <w:t>for</w:t>
-      </w:r>
-      <w:r>
-        <w:rPr>
-          <w:rFonts w:ascii="Segoe UI" w:hAnsi="Segoe UI" w:cs="Segoe UI"/>
-          <w:color w:val="000000"/>
-        </w:rPr>
-        <w:t xml:space="preserve"> </w:t>
-      </w:r>
-      <w:r>
-        <w:rPr>
-          <w:rFonts w:ascii="Segoe UI" w:hAnsi="Segoe UI" w:cs="Segoe UI" w:hint="eastAsia"/>
-          <w:color w:val="000000"/>
-        </w:rPr>
-        <w:t>the</w:t>
-      </w:r>
-      <w:r>
-        <w:t xml:space="preserve"> </w:t>
-      </w:r>
-      <w:r>
-        <w:t>e</w:t>
-      </w:r>
-      <w:r>
-        <w:rPr>
-          <w:rFonts w:ascii="Segoe UI" w:hAnsi="Segoe UI" w:cs="Segoe UI"/>
-          <w:color w:val="000000"/>
-        </w:rPr>
-        <w:t>nterprises and organizations.</w:t>
-      </w:r>
-      <w:r>
-        <w:rPr>
-          <w:rFonts w:ascii="Segoe UI" w:hAnsi="Segoe UI" w:cs="Segoe UI"/>
-          <w:color w:val="000000"/>
-        </w:rPr>
-        <w:t xml:space="preserve"> </w:t>
-      </w:r>
-      <w:r>
-        <w:rPr>
-          <w:rFonts w:ascii="Segoe UI" w:hAnsi="Segoe UI" w:cs="Segoe UI"/>
-          <w:color w:val="000000"/>
-        </w:rPr>
-        <w:t>Provid</w:t>
-      </w:r>
-      <w:r>
-        <w:rPr>
-          <w:rFonts w:ascii="Segoe UI" w:hAnsi="Segoe UI" w:cs="Segoe UI"/>
-          <w:color w:val="000000"/>
-        </w:rPr>
-        <w:t>ing</w:t>
-      </w:r>
-      <w:r>
-        <w:rPr>
-          <w:rFonts w:ascii="Segoe UI" w:hAnsi="Segoe UI" w:cs="Segoe UI"/>
-          <w:color w:val="000000"/>
-        </w:rPr>
-        <w:t xml:space="preserve"> developers with a platform and environment so they can develop and build services over the Internet and these applications </w:t>
-      </w:r>
-      <w:r>
-        <w:rPr>
-          <w:rFonts w:ascii="Segoe UI" w:hAnsi="Segoe UI" w:cs="Segoe UI"/>
-          <w:color w:val="000000"/>
-        </w:rPr>
-        <w:t>.</w:t>
-      </w:r>
-      <w:r>
-        <w:rPr>
-          <w:rFonts w:ascii="Segoe UI" w:hAnsi="Segoe UI" w:cs="Segoe UI"/>
-          <w:color w:val="000000"/>
-          <w:shd w:val="clear" w:color="auto" w:fill="FFFFFF"/>
-        </w:rPr>
-        <w:t>In other words, </w:t>
-      </w:r>
-      <w:r>
-        <w:rPr>
-          <w:rFonts w:ascii="Segoe UI" w:hAnsi="Segoe UI" w:cs="Segoe UI"/>
-          <w:color w:val="000000"/>
-          <w:shd w:val="clear" w:color="auto" w:fill="FFFFFF"/>
-        </w:rPr>
-        <w:t xml:space="preserve"> </w:t>
-      </w:r>
-      <w:r>
-        <w:rPr>
-          <w:rFonts w:ascii="Segoe UI" w:hAnsi="Segoe UI" w:cs="Segoe UI"/>
-          <w:color w:val="000000"/>
-          <w:shd w:val="clear" w:color="auto" w:fill="FFFFFF"/>
-        </w:rPr>
-        <w:t>The Microsoft Azure platform has a set of cloud technologies, each offering a specific set of services for application developers.</w:t>
+          <w:rFonts w:ascii="Segoe UI" w:hAnsi="Segoe UI" w:cs="Segoe UI"/>
+          <w:color w:val="000000"/>
+        </w:rPr>
+        <w:t xml:space="preserve">clouds services. </w:t>
+      </w:r>
+      <w:r>
+        <w:rPr>
+          <w:rFonts w:ascii="Segoe UI" w:hAnsi="Segoe UI" w:cs="Segoe UI"/>
+          <w:color w:val="000000"/>
+        </w:rPr>
+        <w:t>There are also many cloud service providers (CSPs) available in the market, such as: Microso</w:t>
+      </w:r>
+      <w:r>
+        <w:rPr>
+          <w:rFonts w:ascii="Segoe UI" w:hAnsi="Segoe UI" w:cs="Segoe UI"/>
+          <w:color w:val="000000"/>
+        </w:rPr>
+        <w:t>ft, Amazon, Google, Oracle, etc</w:t>
+      </w:r>
+      <w:r>
+        <w:rPr>
+          <w:rFonts w:ascii="Segoe UI" w:hAnsi="Segoe UI" w:cs="Segoe UI"/>
+          <w:color w:val="000000"/>
+        </w:rPr>
+        <w:t>. who provide</w:t>
+      </w:r>
+      <w:r>
+        <w:rPr>
+          <w:rFonts w:ascii="Segoe UI" w:hAnsi="Segoe UI" w:cs="Segoe UI"/>
+          <w:color w:val="000000"/>
+        </w:rPr>
+        <w:t xml:space="preserve"> cloud service</w:t>
+      </w:r>
+      <w:r>
+        <w:rPr>
+          <w:rFonts w:ascii="Segoe UI" w:hAnsi="Segoe UI" w:cs="Segoe UI"/>
+          <w:color w:val="000000"/>
+        </w:rPr>
+        <w:t xml:space="preserve"> platform. Many of them are famous names in IT industry.  </w:t>
       </w:r>
     </w:p>
     <w:p>
       <w:pPr>
         <w:rPr>
           <w:rFonts w:ascii="Segoe UI" w:hAnsi="Segoe UI" w:cs="Segoe UI"/>
-          <w:b/>
-          <w:color w:val="000000"/>
-        </w:rPr>
-      </w:pPr>
-      <w:r>
-        <w:rPr>
-          <w:rFonts w:ascii="Segoe UI" w:hAnsi="Segoe UI" w:cs="Segoe UI"/>
-          <w:b/>
-          <w:color w:val="000000"/>
-        </w:rPr>
-        <w:t>Content:</w:t>
+          <w:color w:val="000000"/>
+        </w:rPr>
+      </w:pPr>
+      <w:r>
+        <w:rPr>
+          <w:rFonts w:ascii="Segoe UI" w:hAnsi="Segoe UI" w:cs="Segoe UI"/>
+          <w:color w:val="000000"/>
+        </w:rPr>
+        <w:t xml:space="preserve">Organizations are opting for pay-for –use  models because they </w:t>
+      </w:r>
+      <w:r>
+        <w:rPr>
+          <w:rFonts w:ascii="Segoe UI" w:hAnsi="Segoe UI" w:cs="Segoe UI"/>
+          <w:color w:val="000000"/>
+        </w:rPr>
+        <w:t xml:space="preserve">would like </w:t>
+      </w:r>
+      <w:r>
+        <w:rPr>
+          <w:rFonts w:ascii="Segoe UI" w:hAnsi="Segoe UI" w:cs="Segoe UI"/>
+          <w:color w:val="000000"/>
+        </w:rPr>
+        <w:t xml:space="preserve"> to emphasis on their </w:t>
+      </w:r>
+      <w:r>
+        <w:rPr>
+          <w:rFonts w:ascii="Segoe UI" w:hAnsi="Segoe UI" w:cs="Segoe UI"/>
+          <w:color w:val="000000"/>
+        </w:rPr>
+        <w:t xml:space="preserve">own </w:t>
+      </w:r>
+      <w:r>
+        <w:rPr>
+          <w:rFonts w:ascii="Segoe UI" w:hAnsi="Segoe UI" w:cs="Segoe UI"/>
+          <w:color w:val="000000"/>
+        </w:rPr>
+        <w:t xml:space="preserve">product rather than </w:t>
+      </w:r>
+      <w:r>
+        <w:rPr>
+          <w:rFonts w:ascii="Segoe UI" w:hAnsi="Segoe UI" w:cs="Segoe UI"/>
+          <w:color w:val="000000"/>
+        </w:rPr>
+        <w:t>wast</w:t>
+      </w:r>
+      <w:r>
+        <w:rPr>
+          <w:rFonts w:ascii="Segoe UI" w:hAnsi="Segoe UI" w:cs="Segoe UI"/>
+          <w:color w:val="000000"/>
+        </w:rPr>
+        <w:t xml:space="preserve">ing </w:t>
+      </w:r>
+      <w:r>
+        <w:rPr>
+          <w:rFonts w:ascii="Segoe UI" w:hAnsi="Segoe UI" w:cs="Segoe UI"/>
+          <w:color w:val="000000"/>
+        </w:rPr>
+        <w:t xml:space="preserve">time , energy and money </w:t>
+      </w:r>
+      <w:r>
+        <w:rPr>
+          <w:rFonts w:ascii="Segoe UI" w:hAnsi="Segoe UI" w:cs="Segoe UI"/>
+          <w:color w:val="000000"/>
+        </w:rPr>
+        <w:t>on internet services and infrastructure for managing their huge data over the internet .</w:t>
+      </w:r>
+      <w:r>
+        <w:t xml:space="preserve"> </w:t>
+      </w:r>
+      <w:r>
+        <w:rPr>
+          <w:rFonts w:ascii="Segoe UI" w:hAnsi="Segoe UI" w:cs="Segoe UI"/>
+          <w:color w:val="000000"/>
+        </w:rPr>
+        <w:t>Broadly speaking, a cloud service platform can be viewed as providing services accessible to developers to create applications or store data.</w:t>
       </w:r>
     </w:p>
     <w:p>
       <w:pPr>
-        <w:jc w:val="both"/>
-        <w:rPr>
-          <w:rFonts w:ascii="Segoe UI" w:hAnsi="Segoe UI" w:cs="Segoe UI"/>
-          <w:color w:val="000000"/>
-        </w:rPr>
-      </w:pPr>
-      <w:r>
-        <w:rPr>
-          <w:rFonts w:ascii="Segoe UI" w:hAnsi="Segoe UI" w:cs="Segoe UI"/>
-          <w:color w:val="000000"/>
-        </w:rPr>
-        <w:t>What does Azure can do</w:t>
-      </w:r>
-      <w:r>
-        <w:rPr>
-          <w:rFonts w:ascii="Segoe UI" w:hAnsi="Segoe UI" w:cs="Segoe UI"/>
-          <w:color w:val="000000"/>
-        </w:rPr>
-        <w:t xml:space="preserve">? </w:t>
+        <w:rPr>
+          <w:rFonts w:ascii="Segoe UI" w:hAnsi="Segoe UI" w:cs="Segoe UI"/>
+          <w:color w:val="000000"/>
+          <w:shd w:val="clear" w:color="auto" w:fill="FFFFFF"/>
+        </w:rPr>
+      </w:pPr>
+      <w:r>
+        <w:rPr>
+          <w:rFonts w:ascii="Segoe UI" w:hAnsi="Segoe UI" w:cs="Segoe UI"/>
+          <w:color w:val="000000"/>
+        </w:rPr>
+        <w:t xml:space="preserve"> This report will introduce </w:t>
+      </w:r>
+      <w:r>
+        <w:rPr>
+          <w:rFonts w:ascii="Segoe UI" w:hAnsi="Segoe UI" w:cs="Segoe UI"/>
+          <w:color w:val="000000"/>
+        </w:rPr>
+        <w:t>t</w:t>
+      </w:r>
+      <w:r>
+        <w:rPr>
+          <w:rFonts w:ascii="Segoe UI" w:hAnsi="Segoe UI" w:cs="Segoe UI" w:hint="eastAsia"/>
+          <w:color w:val="000000"/>
+        </w:rPr>
+        <w:t xml:space="preserve">he most popular .NET cloud </w:t>
+      </w:r>
+      <w:r>
+        <w:rPr>
+          <w:rFonts w:ascii="Segoe UI" w:hAnsi="Segoe UI" w:cs="Segoe UI"/>
+          <w:color w:val="000000"/>
+        </w:rPr>
+        <w:t>p</w:t>
+      </w:r>
+      <w:r>
+        <w:rPr>
+          <w:rFonts w:ascii="Segoe UI" w:hAnsi="Segoe UI" w:cs="Segoe UI" w:hint="eastAsia"/>
+          <w:color w:val="000000"/>
+        </w:rPr>
+        <w:t xml:space="preserve">latform </w:t>
+      </w:r>
+      <w:r>
+        <w:rPr>
+          <w:rFonts w:ascii="Segoe UI" w:hAnsi="Segoe UI" w:cs="Segoe UI"/>
+          <w:color w:val="000000"/>
+        </w:rPr>
+        <w:t>Microsoft A</w:t>
+      </w:r>
+      <w:r>
+        <w:rPr>
+          <w:rFonts w:ascii="Segoe UI" w:hAnsi="Segoe UI" w:cs="Segoe UI" w:hint="eastAsia"/>
+          <w:color w:val="000000"/>
+        </w:rPr>
+        <w:t>zure</w:t>
+      </w:r>
+      <w:r>
+        <w:rPr>
+          <w:rFonts w:ascii="Segoe UI" w:hAnsi="Segoe UI" w:cs="Segoe UI"/>
+          <w:color w:val="000000"/>
+        </w:rPr>
+        <w:t xml:space="preserve"> by comparing the other</w:t>
+      </w:r>
+      <w:r>
+        <w:t xml:space="preserve"> </w:t>
+      </w:r>
+      <w:r>
+        <w:rPr>
+          <w:rFonts w:hint="eastAsia"/>
+        </w:rPr>
+        <w:t>m</w:t>
+      </w:r>
+      <w:r>
+        <w:rPr>
+          <w:rFonts w:ascii="Segoe UI" w:hAnsi="Segoe UI" w:cs="Segoe UI"/>
+          <w:color w:val="000000"/>
+        </w:rPr>
+        <w:t xml:space="preserve">ainstream market CSP. </w:t>
+      </w:r>
+      <w:r>
+        <w:rPr>
+          <w:rFonts w:ascii="Segoe UI" w:hAnsi="Segoe UI" w:cs="Segoe UI"/>
+          <w:color w:val="000000"/>
+        </w:rPr>
+        <w:fldChar w:fldCharType="begin"/>
+      </w:r>
+      <w:r>
+        <w:rPr>
+          <w:rFonts w:ascii="Segoe UI" w:hAnsi="Segoe UI" w:cs="Segoe UI"/>
+          <w:color w:val="000000"/>
+        </w:rPr>
+        <w:instrText xml:space="preserve"> ADDIN ZOTERO_ITEM CSL_CITATION {"citationID":"gjUj9i9x","properties":{"formattedCitation":"(Purohit, n.d.)","plainCitation":"(Purohit, n.d.)","noteIndex":0},"citationItems":[{"id":3,"uris":["http://zotero.org/users/5860012/items/QIRZBJY9"],"uri":["http://zotero.org/users/5860012/items/QIRZBJY9"],"itemData":{"id":3,"type":"article-journal","title":"Comparative Analysis of Few Cloud Service Providers Considering Their Distinctive Properties","container-title":"International Journal of Advanced Research in Computer Science","source":"DOI.org (Crossref)","abstract":"Cloud services are now a days very popular among small or big organizations, who want to emphasis on their product rather than concentrating on internet services and infrastructure for managing their huge data over the net. There are number of cloud service providers such as Amazon, IBM, Oracle, Red Hat etc. who give platform, infrastructure or software as service. This paper discusses few distinctive features of various cloud service providers. These features are the main criterion for selecting a particular service provider by any organization. Further paper provides comparison between these service providers on many parameters in tabular manner.","ISSN":"09765697","journalAbbreviation":"ijarcs","language":"en","author":[{"family":"Purohit","given":"Dr. Richa"}]}}],"schema":"https://github.com/citation-style-language/schema/raw/master/csl-citation.json"} </w:instrText>
+      </w:r>
+      <w:r>
+        <w:rPr>
+          <w:rFonts w:ascii="Segoe UI" w:hAnsi="Segoe UI" w:cs="Segoe UI"/>
+          <w:color w:val="000000"/>
+        </w:rPr>
+        <w:fldChar w:fldCharType="separate"/>
+      </w:r>
+      <w:r>
+        <w:rPr>
+          <w:rFonts w:ascii="Segoe UI" w:hAnsi="Segoe UI" w:cs="Segoe UI"/>
+        </w:rPr>
+        <w:t>(Purohit, n.d.)</w:t>
+      </w:r>
+      <w:r>
+        <w:rPr>
+          <w:rFonts w:ascii="Segoe UI" w:hAnsi="Segoe UI" w:cs="Segoe UI"/>
+          <w:color w:val="000000"/>
+        </w:rPr>
+        <w:fldChar w:fldCharType="end"/>
+      </w:r>
+      <w:r>
+        <w:rPr>
+          <w:rFonts w:ascii="Segoe UI" w:hAnsi="Segoe UI" w:cs="Segoe UI"/>
+          <w:color w:val="000000"/>
+        </w:rPr>
+        <w:t xml:space="preserve">As Microsoft Azure is </w:t>
+      </w:r>
+      <w:r>
+        <w:rPr>
+          <w:rFonts w:ascii="Segoe UI" w:hAnsi="Segoe UI" w:cs="Segoe UI"/>
+          <w:color w:val="000000"/>
+        </w:rPr>
+        <w:t>reliable</w:t>
+      </w:r>
+      <w:r>
+        <w:rPr>
+          <w:rFonts w:ascii="Segoe UI" w:hAnsi="Segoe UI" w:cs="Segoe UI"/>
+          <w:color w:val="000000"/>
+        </w:rPr>
+        <w:t>,</w:t>
+      </w:r>
+      <w:r>
+        <w:rPr>
+          <w:rFonts w:ascii="Segoe UI" w:hAnsi="Segoe UI" w:cs="Segoe UI"/>
+          <w:color w:val="000000"/>
+        </w:rPr>
+        <w:t xml:space="preserve"> </w:t>
+      </w:r>
+      <w:r>
+        <w:rPr>
+          <w:rFonts w:ascii="Segoe UI" w:hAnsi="Segoe UI" w:cs="Segoe UI"/>
+          <w:color w:val="000000"/>
+        </w:rPr>
+        <w:t xml:space="preserve">it becomes a </w:t>
+      </w:r>
+      <w:r>
+        <w:rPr>
+          <w:rFonts w:ascii="Segoe UI" w:hAnsi="Segoe UI" w:cs="Segoe UI" w:hint="eastAsia"/>
+          <w:color w:val="000000"/>
+        </w:rPr>
+        <w:t>popular</w:t>
+      </w:r>
+      <w:r>
+        <w:rPr>
+          <w:rFonts w:ascii="Segoe UI" w:hAnsi="Segoe UI" w:cs="Segoe UI"/>
+          <w:color w:val="000000"/>
+        </w:rPr>
+        <w:t xml:space="preserve"> </w:t>
+      </w:r>
+      <w:r>
+        <w:rPr>
+          <w:rFonts w:ascii="Segoe UI" w:hAnsi="Segoe UI" w:cs="Segoe UI" w:hint="eastAsia"/>
+          <w:color w:val="000000"/>
+        </w:rPr>
+        <w:t>choice</w:t>
+      </w:r>
+      <w:r>
+        <w:rPr>
+          <w:rFonts w:ascii="Segoe UI" w:hAnsi="Segoe UI" w:cs="Segoe UI"/>
+          <w:color w:val="000000"/>
+        </w:rPr>
+        <w:t xml:space="preserve"> </w:t>
+      </w:r>
+      <w:r>
+        <w:rPr>
+          <w:rFonts w:ascii="Segoe UI" w:hAnsi="Segoe UI" w:cs="Segoe UI" w:hint="eastAsia"/>
+          <w:color w:val="000000"/>
+        </w:rPr>
+        <w:t>for</w:t>
+      </w:r>
+      <w:r>
+        <w:rPr>
+          <w:rFonts w:ascii="Segoe UI" w:hAnsi="Segoe UI" w:cs="Segoe UI"/>
+          <w:color w:val="000000"/>
+        </w:rPr>
+        <w:t xml:space="preserve"> </w:t>
+      </w:r>
+      <w:r>
+        <w:rPr>
+          <w:rFonts w:ascii="Segoe UI" w:hAnsi="Segoe UI" w:cs="Segoe UI" w:hint="eastAsia"/>
+          <w:color w:val="000000"/>
+        </w:rPr>
+        <w:t>the</w:t>
+      </w:r>
+      <w:r>
+        <w:t xml:space="preserve"> </w:t>
+      </w:r>
+      <w:r>
+        <w:t>e</w:t>
+      </w:r>
+      <w:r>
+        <w:rPr>
+          <w:rFonts w:ascii="Segoe UI" w:hAnsi="Segoe UI" w:cs="Segoe UI"/>
+          <w:color w:val="000000"/>
+        </w:rPr>
+        <w:t>nterprises and organizations.</w:t>
+      </w:r>
+      <w:r>
+        <w:rPr>
+          <w:rFonts w:ascii="Segoe UI" w:hAnsi="Segoe UI" w:cs="Segoe UI"/>
+          <w:color w:val="000000"/>
+        </w:rPr>
+        <w:t xml:space="preserve"> </w:t>
+      </w:r>
+      <w:r>
+        <w:rPr>
+          <w:rFonts w:ascii="Segoe UI" w:hAnsi="Segoe UI" w:cs="Segoe UI"/>
+          <w:color w:val="000000"/>
+        </w:rPr>
+        <w:t>Provid</w:t>
+      </w:r>
+      <w:r>
+        <w:rPr>
+          <w:rFonts w:ascii="Segoe UI" w:hAnsi="Segoe UI" w:cs="Segoe UI"/>
+          <w:color w:val="000000"/>
+        </w:rPr>
+        <w:t>ing</w:t>
+      </w:r>
+      <w:r>
+        <w:rPr>
+          <w:rFonts w:ascii="Segoe UI" w:hAnsi="Segoe UI" w:cs="Segoe UI"/>
+          <w:color w:val="000000"/>
+        </w:rPr>
+        <w:t xml:space="preserve"> developers with a platform and environment so they can develop and build services over the Internet and these applications </w:t>
+      </w:r>
+      <w:r>
+        <w:rPr>
+          <w:rFonts w:ascii="Segoe UI" w:hAnsi="Segoe UI" w:cs="Segoe UI"/>
+          <w:color w:val="000000"/>
+        </w:rPr>
+        <w:t>.</w:t>
+      </w:r>
+      <w:r>
+        <w:rPr>
+          <w:rFonts w:ascii="Segoe UI" w:hAnsi="Segoe UI" w:cs="Segoe UI"/>
+          <w:color w:val="000000"/>
+          <w:shd w:val="clear" w:color="auto" w:fill="FFFFFF"/>
+        </w:rPr>
+        <w:t>In other words, </w:t>
+      </w:r>
+      <w:r>
+        <w:rPr>
+          <w:rFonts w:ascii="Segoe UI" w:hAnsi="Segoe UI" w:cs="Segoe UI"/>
+          <w:color w:val="000000"/>
+          <w:shd w:val="clear" w:color="auto" w:fill="FFFFFF"/>
+        </w:rPr>
+        <w:t xml:space="preserve"> </w:t>
+      </w:r>
+      <w:r>
+        <w:rPr>
+          <w:rFonts w:ascii="Segoe UI" w:hAnsi="Segoe UI" w:cs="Segoe UI"/>
+          <w:color w:val="000000"/>
+          <w:shd w:val="clear" w:color="auto" w:fill="FFFFFF"/>
+        </w:rPr>
+        <w:t>The Microsoft Azure platform has a set of cloud technologies, each offering a specific set of services for application developers.</w:t>
       </w:r>
     </w:p>
     <w:p>
       <w:pPr>
         <w:rPr>
           <w:rFonts w:ascii="Segoe UI" w:hAnsi="Segoe UI" w:cs="Segoe UI"/>
-          <w:color w:val="000000"/>
-          <w:shd w:val="clear" w:color="auto" w:fill="FFFFFF"/>
-        </w:rPr>
-      </w:pPr>
-      <w:r>
-        <w:rPr>
-          <w:rFonts w:ascii="Segoe UI" w:hAnsi="Segoe UI" w:cs="Segoe UI"/>
-          <w:color w:val="000000"/>
-        </w:rPr>
-        <w:t>B</w:t>
-      </w:r>
-      <w:r>
-        <w:rPr>
-          <w:rFonts w:ascii="Segoe UI" w:hAnsi="Segoe UI" w:cs="Segoe UI"/>
-          <w:color w:val="000000"/>
-        </w:rPr>
-        <w:t>asical</w:t>
-      </w:r>
-      <w:r>
-        <w:rPr>
-          <w:rFonts w:ascii="Segoe UI" w:hAnsi="Segoe UI" w:cs="Segoe UI"/>
-          <w:color w:val="000000"/>
-        </w:rPr>
-        <w:t>ly</w:t>
-      </w:r>
-      <w:r>
-        <w:rPr>
-          <w:rFonts w:ascii="Segoe UI" w:hAnsi="Segoe UI" w:cs="Segoe UI"/>
-          <w:color w:val="000000"/>
-        </w:rPr>
-        <w:t xml:space="preserve"> speaking </w:t>
-      </w:r>
-      <w:r>
-        <w:rPr>
-          <w:rFonts w:ascii="Segoe UI" w:hAnsi="Segoe UI" w:cs="Segoe UI"/>
-          <w:color w:val="000000"/>
-        </w:rPr>
-        <w:t xml:space="preserve">, </w:t>
-      </w:r>
-      <w:r>
-        <w:rPr>
-          <w:rFonts w:ascii="Segoe UI" w:hAnsi="Segoe UI" w:cs="Segoe UI"/>
-          <w:color w:val="000000"/>
-          <w:shd w:val="clear" w:color="auto" w:fill="FFFFFF"/>
-        </w:rPr>
-        <w:t xml:space="preserve"> it is a way to rent computing power and storage from </w:t>
-      </w:r>
-      <w:r>
-        <w:rPr>
-          <w:rFonts w:ascii="Segoe UI" w:hAnsi="Segoe UI" w:cs="Segoe UI"/>
-          <w:color w:val="000000"/>
-          <w:shd w:val="clear" w:color="auto" w:fill="FFFFFF"/>
-        </w:rPr>
-        <w:t>Microsoft</w:t>
-      </w:r>
-      <w:r>
-        <w:rPr>
-          <w:rFonts w:ascii="Segoe UI" w:hAnsi="Segoe UI" w:cs="Segoe UI"/>
-          <w:color w:val="000000"/>
-          <w:shd w:val="clear" w:color="auto" w:fill="FFFFFF"/>
-        </w:rPr>
-        <w:t>'s data centers.</w:t>
-      </w:r>
-      <w:r>
-        <w:rPr>
-          <w:rFonts w:ascii="Segoe UI" w:hAnsi="Segoe UI" w:cs="Segoe UI"/>
-          <w:color w:val="000000"/>
-          <w:shd w:val="clear" w:color="auto" w:fill="FFFFFF"/>
-        </w:rPr>
-        <w:t xml:space="preserve"> </w:t>
+          <w:b/>
+          <w:color w:val="000000"/>
+        </w:rPr>
+      </w:pPr>
+      <w:r>
+        <w:rPr>
+          <w:rFonts w:ascii="Segoe UI" w:hAnsi="Segoe UI" w:cs="Segoe UI"/>
+          <w:b/>
+          <w:color w:val="000000"/>
+        </w:rPr>
+        <w:t>Content:</w:t>
       </w:r>
     </w:p>
     <w:p>
       <w:pPr>
-        <w:rPr>
-          <w:rFonts w:ascii="Segoe UI" w:hAnsi="Segoe UI" w:cs="Segoe UI"/>
-          <w:color w:val="000000"/>
-        </w:rPr>
-      </w:pPr>
-      <w:r>
-        <w:rPr>
-          <w:rFonts w:ascii="Segoe UI" w:hAnsi="Segoe UI" w:cs="Segoe UI"/>
-          <w:color w:val="000000"/>
-          <w:shd w:val="clear" w:color="auto" w:fill="FFFFFF"/>
-        </w:rPr>
-        <w:t>Microsoft Azure</w:t>
-      </w:r>
-      <w:r>
-        <w:rPr>
-          <w:rFonts w:ascii="Segoe UI" w:hAnsi="Segoe UI" w:cs="Segoe UI"/>
-          <w:color w:val="000000"/>
-        </w:rPr>
-        <w:t xml:space="preserve"> </w:t>
-      </w:r>
-      <w:r>
-        <w:rPr>
-          <w:rFonts w:ascii="Segoe UI" w:hAnsi="Segoe UI" w:cs="Segoe UI"/>
-          <w:color w:val="000000"/>
-        </w:rPr>
-        <w:t>provides services to developers and I</w:t>
-      </w:r>
-      <w:r>
-        <w:rPr>
-          <w:rFonts w:ascii="Segoe UI" w:hAnsi="Segoe UI" w:cs="Segoe UI"/>
-          <w:color w:val="000000"/>
-        </w:rPr>
-        <w:t>T</w:t>
-      </w:r>
-      <w:r>
-        <w:rPr>
-          <w:rFonts w:ascii="Segoe UI" w:hAnsi="Segoe UI" w:cs="Segoe UI"/>
-          <w:color w:val="000000"/>
-        </w:rPr>
-        <w:t xml:space="preserve"> administrators to build</w:t>
-      </w:r>
-      <w:r>
-        <w:rPr>
-          <w:rFonts w:ascii="Segoe UI" w:hAnsi="Segoe UI" w:cs="Segoe UI"/>
-          <w:color w:val="000000"/>
-        </w:rPr>
-        <w:t>,</w:t>
-      </w:r>
-      <w:r>
-        <w:rPr>
-          <w:rFonts w:ascii="Segoe UI" w:hAnsi="Segoe UI" w:cs="Segoe UI"/>
-          <w:color w:val="000000"/>
-        </w:rPr>
-        <w:t xml:space="preserve"> </w:t>
-      </w:r>
-      <w:r>
-        <w:rPr>
-          <w:rFonts w:ascii="Segoe UI" w:hAnsi="Segoe UI" w:cs="Segoe UI"/>
-          <w:color w:val="000000"/>
-        </w:rPr>
-        <w:t>deploy ,</w:t>
-      </w:r>
-      <w:r>
-        <w:rPr>
-          <w:rFonts w:ascii="Segoe UI" w:hAnsi="Segoe UI" w:cs="Segoe UI"/>
-          <w:color w:val="000000"/>
-        </w:rPr>
-        <w:t xml:space="preserve"> </w:t>
-      </w:r>
-      <w:r>
-        <w:rPr>
-          <w:rFonts w:ascii="Segoe UI" w:hAnsi="Segoe UI" w:cs="Segoe UI"/>
-          <w:color w:val="000000"/>
-        </w:rPr>
-        <w:t>and management applications</w:t>
-      </w:r>
-      <w:r>
-        <w:rPr>
-          <w:rFonts w:ascii="Segoe UI" w:hAnsi="Segoe UI" w:cs="Segoe UI"/>
-          <w:color w:val="000000"/>
-          <w:shd w:val="clear" w:color="auto" w:fill="FFFFFF"/>
-        </w:rPr>
-        <w:t xml:space="preserve"> </w:t>
-      </w:r>
-      <w:r>
-        <w:rPr>
-          <w:rFonts w:ascii="Segoe UI" w:hAnsi="Segoe UI" w:cs="Segoe UI"/>
-          <w:color w:val="000000"/>
-          <w:shd w:val="clear" w:color="auto" w:fill="FFFFFF"/>
-        </w:rPr>
-        <w:t> over the Internet using the pay-as-you-go pricing model.</w:t>
+        <w:jc w:val="both"/>
+        <w:rPr>
+          <w:rFonts w:ascii="Segoe UI" w:hAnsi="Segoe UI" w:cs="Segoe UI"/>
+          <w:color w:val="000000"/>
+        </w:rPr>
+      </w:pPr>
+      <w:r>
+        <w:rPr>
+          <w:rFonts w:ascii="Segoe UI" w:hAnsi="Segoe UI" w:cs="Segoe UI"/>
+          <w:color w:val="000000"/>
+        </w:rPr>
+        <w:t>What does Azure can do</w:t>
+      </w:r>
+      <w:r>
+        <w:rPr>
+          <w:rFonts w:ascii="Segoe UI" w:hAnsi="Segoe UI" w:cs="Segoe UI"/>
+          <w:color w:val="000000"/>
+        </w:rPr>
+        <w:t xml:space="preserve">? </w:t>
       </w:r>
     </w:p>
     <w:p>
@@ -1071,324 +946,92 @@
         <w:rPr>
           <w:rFonts w:ascii="Segoe UI" w:hAnsi="Segoe UI" w:cs="Segoe UI"/>
           <w:color w:val="000000"/>
-        </w:rPr>
-      </w:pPr>
-      <w:r>
-        <w:rPr>
-          <w:rFonts w:ascii="Segoe UI" w:hAnsi="Segoe UI" w:cs="Segoe UI"/>
-          <w:color w:val="000000"/>
-        </w:rPr>
-        <w:lastRenderedPageBreak/>
-        <w:t xml:space="preserve">Azure </w:t>
-      </w:r>
-      <w:r>
-        <w:rPr>
-          <w:rFonts w:ascii="Segoe UI" w:hAnsi="Segoe UI" w:cs="Segoe UI"/>
-          <w:color w:val="000000"/>
-        </w:rPr>
-        <w:t>is quickly forming</w:t>
-      </w:r>
-      <w:r>
-        <w:rPr>
-          <w:rFonts w:ascii="Segoe UI" w:hAnsi="Segoe UI" w:cs="Segoe UI"/>
-          <w:color w:val="000000"/>
-        </w:rPr>
-        <w:t xml:space="preserve"> an extremely complete cloud ecosystem from IaaS (</w:t>
-      </w:r>
-      <w:r>
-        <w:rPr>
-          <w:rFonts w:ascii="Segoe UI" w:hAnsi="Segoe UI" w:cs="Segoe UI"/>
-          <w:color w:val="000000"/>
-        </w:rPr>
-        <w:t xml:space="preserve">Network </w:t>
-      </w:r>
-      <w:r>
-        <w:rPr>
-          <w:rFonts w:ascii="Segoe UI" w:hAnsi="Segoe UI" w:cs="Segoe UI"/>
-          <w:color w:val="000000"/>
-        </w:rPr>
-        <w:t>,</w:t>
-      </w:r>
-      <w:r>
-        <w:rPr>
-          <w:rFonts w:ascii="Segoe UI" w:hAnsi="Segoe UI" w:cs="Segoe UI"/>
-          <w:color w:val="000000"/>
-        </w:rPr>
-        <w:t>V</w:t>
-      </w:r>
-      <w:r>
-        <w:rPr>
-          <w:rFonts w:ascii="Segoe UI" w:hAnsi="Segoe UI" w:cs="Segoe UI"/>
-          <w:color w:val="000000"/>
-        </w:rPr>
-        <w:t>M</w:t>
-      </w:r>
-      <w:r>
-        <w:rPr>
-          <w:rFonts w:ascii="Segoe UI" w:hAnsi="Segoe UI" w:cs="Segoe UI"/>
-          <w:color w:val="000000"/>
-        </w:rPr>
-        <w:t xml:space="preserve">) to PaaS (storage, SQL, media) to SaaS (Office 365, </w:t>
-      </w:r>
-      <w:r>
-        <w:rPr>
-          <w:rFonts w:ascii="Segoe UI" w:hAnsi="Segoe UI" w:cs="Segoe UI"/>
-          <w:color w:val="000000"/>
-        </w:rPr>
-        <w:t xml:space="preserve">VS Online, AAD VS Online, AAD </w:t>
-      </w:r>
-      <w:r>
-        <w:rPr>
-          <w:rFonts w:ascii="Segoe UI" w:hAnsi="Segoe UI" w:cs="Segoe UI"/>
-          <w:color w:val="000000"/>
-        </w:rPr>
-        <w:t>,</w:t>
-      </w:r>
-      <w:r>
-        <w:rPr>
-          <w:rFonts w:ascii="Segoe UI" w:hAnsi="Segoe UI" w:cs="Segoe UI"/>
-          <w:color w:val="000000"/>
-        </w:rPr>
-        <w:t>Machine Learning)</w:t>
-      </w:r>
-      <w:r>
-        <w:rPr>
-          <w:rFonts w:ascii="Segoe UI" w:hAnsi="Segoe UI" w:cs="Segoe UI"/>
-          <w:color w:val="000000"/>
+          <w:shd w:val="clear" w:color="auto" w:fill="FFFFFF"/>
+        </w:rPr>
+      </w:pPr>
+      <w:r>
+        <w:rPr>
+          <w:rFonts w:ascii="Segoe UI" w:hAnsi="Segoe UI" w:cs="Segoe UI"/>
+          <w:color w:val="000000"/>
+        </w:rPr>
+        <w:t>B</w:t>
+      </w:r>
+      <w:r>
+        <w:rPr>
+          <w:rFonts w:ascii="Segoe UI" w:hAnsi="Segoe UI" w:cs="Segoe UI"/>
+          <w:color w:val="000000"/>
+        </w:rPr>
+        <w:t>asical</w:t>
+      </w:r>
+      <w:r>
+        <w:rPr>
+          <w:rFonts w:ascii="Segoe UI" w:hAnsi="Segoe UI" w:cs="Segoe UI"/>
+          <w:color w:val="000000"/>
+        </w:rPr>
+        <w:t>ly</w:t>
+      </w:r>
+      <w:r>
+        <w:rPr>
+          <w:rFonts w:ascii="Segoe UI" w:hAnsi="Segoe UI" w:cs="Segoe UI"/>
+          <w:color w:val="000000"/>
+        </w:rPr>
+        <w:t xml:space="preserve"> speaking </w:t>
+      </w:r>
+      <w:r>
+        <w:rPr>
+          <w:rFonts w:ascii="Segoe UI" w:hAnsi="Segoe UI" w:cs="Segoe UI"/>
+          <w:color w:val="000000"/>
+        </w:rPr>
+        <w:t xml:space="preserve">, </w:t>
+      </w:r>
+      <w:r>
+        <w:rPr>
+          <w:rFonts w:ascii="Segoe UI" w:hAnsi="Segoe UI" w:cs="Segoe UI"/>
+          <w:color w:val="000000"/>
+          <w:shd w:val="clear" w:color="auto" w:fill="FFFFFF"/>
+        </w:rPr>
+        <w:t xml:space="preserve"> it is a way to rent computing power and storage from </w:t>
+      </w:r>
+      <w:r>
+        <w:rPr>
+          <w:rFonts w:ascii="Segoe UI" w:hAnsi="Segoe UI" w:cs="Segoe UI"/>
+          <w:color w:val="000000"/>
+          <w:shd w:val="clear" w:color="auto" w:fill="FFFFFF"/>
+        </w:rPr>
+        <w:t>Microsoft</w:t>
+      </w:r>
+      <w:r>
+        <w:rPr>
+          <w:rFonts w:ascii="Segoe UI" w:hAnsi="Segoe UI" w:cs="Segoe UI"/>
+          <w:color w:val="000000"/>
+          <w:shd w:val="clear" w:color="auto" w:fill="FFFFFF"/>
+        </w:rPr>
+        <w:t>'s data centers.</w:t>
+      </w:r>
+      <w:r>
+        <w:rPr>
+          <w:rFonts w:ascii="Segoe UI" w:hAnsi="Segoe UI" w:cs="Segoe UI"/>
+          <w:color w:val="000000"/>
+          <w:shd w:val="clear" w:color="auto" w:fill="FFFFFF"/>
         </w:rPr>
         <w:t xml:space="preserve"> </w:t>
-      </w:r>
-      <w:r>
-        <w:rPr>
-          <w:rFonts w:ascii="Segoe UI" w:hAnsi="Segoe UI" w:cs="Segoe UI"/>
-          <w:color w:val="000000"/>
-        </w:rPr>
-        <w:t>at now</w:t>
-      </w:r>
-      <w:r>
-        <w:rPr>
-          <w:rFonts w:ascii="Segoe UI" w:hAnsi="Segoe UI" w:cs="Segoe UI"/>
-          <w:color w:val="000000"/>
-        </w:rPr>
-        <w:t>a</w:t>
-      </w:r>
-      <w:r>
-        <w:rPr>
-          <w:rFonts w:ascii="Segoe UI" w:hAnsi="Segoe UI" w:cs="Segoe UI"/>
-          <w:color w:val="000000"/>
-        </w:rPr>
-        <w:t>days</w:t>
-      </w:r>
-      <w:r>
-        <w:rPr>
-          <w:rFonts w:ascii="Segoe UI" w:hAnsi="Segoe UI" w:cs="Segoe UI"/>
-          <w:color w:val="000000"/>
-        </w:rPr>
-        <w:t xml:space="preserve">. </w:t>
-      </w:r>
-      <w:r>
-        <w:rPr>
-          <w:rFonts w:ascii="Segoe UI" w:hAnsi="Segoe UI" w:cs="Segoe UI"/>
-          <w:color w:val="000000"/>
-        </w:rPr>
-        <w:t>The</w:t>
-      </w:r>
-      <w:r>
-        <w:rPr>
-          <w:rFonts w:ascii="Segoe UI" w:hAnsi="Segoe UI" w:cs="Segoe UI"/>
-          <w:color w:val="000000"/>
-        </w:rPr>
-        <w:t xml:space="preserve"> </w:t>
-      </w:r>
-      <w:r>
-        <w:rPr>
-          <w:rFonts w:ascii="Segoe UI" w:hAnsi="Segoe UI" w:cs="Segoe UI"/>
-          <w:color w:val="000000"/>
-        </w:rPr>
-        <w:t xml:space="preserve">business </w:t>
-      </w:r>
-      <w:r>
-        <w:rPr>
-          <w:rFonts w:ascii="Segoe UI" w:hAnsi="Segoe UI" w:cs="Segoe UI"/>
-          <w:color w:val="000000"/>
-        </w:rPr>
-        <w:t xml:space="preserve">products </w:t>
-      </w:r>
-      <w:r>
-        <w:rPr>
-          <w:rFonts w:ascii="Segoe UI" w:hAnsi="Segoe UI" w:cs="Segoe UI"/>
-          <w:color w:val="000000"/>
-        </w:rPr>
-        <w:t xml:space="preserve">which are mentioned </w:t>
-      </w:r>
-      <w:r>
-        <w:rPr>
-          <w:rFonts w:ascii="Segoe UI" w:hAnsi="Segoe UI" w:cs="Segoe UI"/>
-          <w:color w:val="000000"/>
-        </w:rPr>
-        <w:t xml:space="preserve">originally had a large user base, and now </w:t>
-      </w:r>
-      <w:r>
-        <w:rPr>
-          <w:rFonts w:ascii="Segoe UI" w:hAnsi="Segoe UI" w:cs="Segoe UI"/>
-          <w:color w:val="000000"/>
-        </w:rPr>
-        <w:t xml:space="preserve">easy to </w:t>
-      </w:r>
-      <w:r>
-        <w:rPr>
-          <w:rFonts w:ascii="Segoe UI" w:hAnsi="Segoe UI" w:cs="Segoe UI"/>
-          <w:color w:val="000000"/>
-        </w:rPr>
-        <w:t xml:space="preserve">be </w:t>
-      </w:r>
-      <w:r>
-        <w:rPr>
-          <w:rFonts w:ascii="Segoe UI" w:hAnsi="Segoe UI" w:cs="Segoe UI"/>
-          <w:color w:val="000000"/>
-        </w:rPr>
-        <w:t>migrate</w:t>
-      </w:r>
-      <w:r>
-        <w:rPr>
-          <w:rFonts w:ascii="Segoe UI" w:hAnsi="Segoe UI" w:cs="Segoe UI"/>
-          <w:color w:val="000000"/>
-        </w:rPr>
-        <w:t>d</w:t>
-      </w:r>
-      <w:r>
-        <w:rPr>
-          <w:rFonts w:ascii="Segoe UI" w:hAnsi="Segoe UI" w:cs="Segoe UI"/>
-          <w:color w:val="000000"/>
-        </w:rPr>
-        <w:t xml:space="preserve"> to Azure </w:t>
-      </w:r>
-      <w:r>
-        <w:rPr>
-          <w:rFonts w:ascii="Segoe UI" w:hAnsi="Segoe UI" w:cs="Segoe UI"/>
-          <w:color w:val="000000"/>
-        </w:rPr>
-        <w:t>by their users</w:t>
-      </w:r>
-      <w:r>
-        <w:rPr>
-          <w:rFonts w:ascii="Segoe UI" w:hAnsi="Segoe UI" w:cs="Segoe UI"/>
-          <w:color w:val="000000"/>
-        </w:rPr>
-        <w:t xml:space="preserve">, which is </w:t>
-      </w:r>
-      <w:r>
-        <w:rPr>
-          <w:rFonts w:ascii="Segoe UI" w:hAnsi="Segoe UI" w:cs="Segoe UI"/>
-          <w:color w:val="000000"/>
-        </w:rPr>
-        <w:t xml:space="preserve">the reason that </w:t>
-      </w:r>
-      <w:r>
-        <w:rPr>
-          <w:rFonts w:ascii="Segoe UI" w:hAnsi="Segoe UI" w:cs="Segoe UI"/>
-          <w:color w:val="000000"/>
-        </w:rPr>
-        <w:t xml:space="preserve"> Azure has grown rapidly in recent years.</w:t>
-      </w:r>
-      <w:r>
-        <w:rPr>
-          <w:rFonts w:ascii="Segoe UI" w:hAnsi="Segoe UI" w:cs="Segoe UI"/>
-          <w:color w:val="000000"/>
-        </w:rPr>
-        <w:fldChar w:fldCharType="begin"/>
-      </w:r>
-      <w:r>
-        <w:rPr>
-          <w:rFonts w:ascii="Segoe UI" w:hAnsi="Segoe UI" w:cs="Segoe UI"/>
-          <w:color w:val="000000"/>
-        </w:rPr>
-        <w:instrText xml:space="preserve"> ADDIN ZOTERO_ITEM CSL_CITATION {"citationID":"VowtujZu","properties":{"formattedCitation":"(Ramakrishnan et al., 2017)","plainCitation":"(Ramakrishnan et al., 2017)","noteIndex":0},"citationItems":[{"id":20,"uris":["http://zotero.org/users/5860012/items/2K9LSDN6"],"uri":["http://zotero.org/users/5860012/items/2K9LSDN6"],"itemData":{"id":20,"type":"paper-conference","title":"Azure Data Lake Store: A Hyperscale Distributed File Service for Big Data Analytics","container-title":"Proceedings of the 2017 ACM International Conference on Management of Data  - SIGMOD '17","publisher":"ACM Press","publisher-place":"Chicago, Illinois, USA","page":"51-63","source":"DOI.org (Crossref)","event":"the 2017 ACM International Conference","event-place":"Chicago, Illinois, USA","abstract":"Azure Data Lake Store (ADLS) is a fully-managed, elastic, scalable, and secure file system that supports Hadoop distributed file system (HDFS) and Cosmos semantics. It is specifically designed and optimized for a broad spectrum of Big Data analytics that depend on a very high degree of parallel reads and writes, as well as collocation of compute and data for high bandwidth and low-latency access. It brings together key components and features of Microsoft’s Cosmos file system—long used internally at Microsoft as the warehouse for data and analytics—and HDFS, and is a unified file storage solution for analytics on Azure. Internal and external workloads run on this unified platform. Distinguishing aspects of ADLS include its support for multiple storage tiers, exabyte scale, and comprehensive security and data sharing. We discuss ADLS architecture, design points, and performance.","URL":"http://dl.acm.org/citation.cfm?doid=3035918.3056100","DOI":"10.1145/3035918.3056100","ISBN":"978-1-4503-4197-4","title-short":"Azure Data Lake Store","language":"en","author":[{"family":"Ramakrishnan","given":"Raghu"},{"family":"Ramos","given":"Rogério"},{"family":"Sharman","given":"Neil"},{"family":"Xu","given":"Zee"},{"family":"Barakat","given":"Youssef"},{"family":"Douglas","given":"Chris"},{"family":"Draves","given":"Richard"},{"family":"Naidu","given":"Shrikant S."},{"family":"Shastry","given":"Shankar"},{"family":"Sikaria","given":"Atul"},{"family":"Sun","given":"Simon"},{"family":"Sridharan","given":"Baskar"},{"family":"Venkatesan","given":"Ramarathnam"},{"family":"Douceur","given":"John R."},{"family":"Kasturi","given":"Pavan"},{"family":"Krishnamachari-Sampath","given":"Balaji"},{"family":"Krishnamoorthy","given":"Karthick"},{"family":"Li","given":"Peng"},{"family":"Manu","given":"Mitica"},{"family":"Michaylov","given":"Spiro"}],"issued":{"date-parts":[["2017"]]},"accessed":{"date-parts":[["2019",8,10]]}}}],"schema":"https://github.com/citation-style-language/schema/raw/master/csl-citation.json"} </w:instrText>
-      </w:r>
-      <w:r>
-        <w:rPr>
-          <w:rFonts w:ascii="Segoe UI" w:hAnsi="Segoe UI" w:cs="Segoe UI"/>
-          <w:color w:val="000000"/>
-        </w:rPr>
-        <w:fldChar w:fldCharType="separate"/>
-      </w:r>
-      <w:r>
-        <w:rPr>
-          <w:rFonts w:ascii="Segoe UI" w:hAnsi="Segoe UI" w:cs="Segoe UI"/>
-        </w:rPr>
-        <w:t>(Ramakrishnan et al., 2017)</w:t>
-      </w:r>
-      <w:r>
-        <w:rPr>
-          <w:rFonts w:ascii="Segoe UI" w:hAnsi="Segoe UI" w:cs="Segoe UI"/>
-          <w:color w:val="000000"/>
-        </w:rPr>
-        <w:fldChar w:fldCharType="end"/>
       </w:r>
     </w:p>
     <w:p>
-      <w:r>
-        <w:rPr>
-          <w:rFonts w:ascii="Segoe UI" w:hAnsi="Segoe UI" w:cs="Segoe UI"/>
-          <w:color w:val="000000"/>
-        </w:rPr>
-        <w:t xml:space="preserve">IaaS: Infrastructure as a Service </w:t>
-      </w:r>
-      <w:r>
-        <w:rPr>
-          <w:rFonts w:ascii="Segoe UI" w:hAnsi="Segoe UI" w:cs="Segoe UI"/>
-          <w:color w:val="000000"/>
-        </w:rPr>
-        <w:t>permit</w:t>
-      </w:r>
-      <w:r>
-        <w:rPr>
-          <w:rFonts w:ascii="Segoe UI" w:hAnsi="Segoe UI" w:cs="Segoe UI"/>
-          <w:color w:val="000000"/>
-        </w:rPr>
-        <w:t xml:space="preserve">s the </w:t>
-      </w:r>
-      <w:r>
-        <w:rPr>
-          <w:rFonts w:ascii="Segoe UI" w:hAnsi="Segoe UI" w:cs="Segoe UI" w:hint="eastAsia"/>
-          <w:color w:val="000000"/>
-        </w:rPr>
-        <w:t>client</w:t>
-      </w:r>
-      <w:r>
-        <w:rPr>
-          <w:rFonts w:ascii="Segoe UI" w:hAnsi="Segoe UI" w:cs="Segoe UI"/>
-          <w:color w:val="000000"/>
-        </w:rPr>
-        <w:t xml:space="preserve"> to use the hardware and resources</w:t>
-      </w:r>
-      <w:r>
-        <w:rPr>
-          <w:rFonts w:ascii="Segoe UI" w:hAnsi="Segoe UI" w:cs="Segoe UI"/>
-          <w:color w:val="000000"/>
-        </w:rPr>
-        <w:t xml:space="preserve"> over </w:t>
-      </w:r>
-      <w:r>
-        <w:rPr>
-          <w:rFonts w:ascii="Segoe UI" w:hAnsi="Segoe UI" w:cs="Segoe UI"/>
-          <w:color w:val="000000"/>
-        </w:rPr>
-        <w:t xml:space="preserve">the </w:t>
-      </w:r>
-      <w:r>
-        <w:rPr>
-          <w:rFonts w:ascii="Segoe UI" w:hAnsi="Segoe UI" w:cs="Segoe UI"/>
-          <w:color w:val="000000"/>
-        </w:rPr>
-        <w:t>internet</w:t>
-      </w:r>
-      <w:r>
-        <w:rPr>
-          <w:rFonts w:ascii="Segoe UI" w:hAnsi="Segoe UI" w:cs="Segoe UI"/>
-          <w:color w:val="000000"/>
-        </w:rPr>
-        <w:t>. Microsoft Azure and AWS</w:t>
+      <w:pPr>
+        <w:rPr>
+          <w:rFonts w:ascii="Segoe UI" w:hAnsi="Segoe UI" w:cs="Segoe UI"/>
+          <w:color w:val="000000"/>
+        </w:rPr>
+      </w:pPr>
+      <w:r>
+        <w:rPr>
+          <w:rFonts w:ascii="Segoe UI" w:hAnsi="Segoe UI" w:cs="Segoe UI"/>
+          <w:color w:val="000000"/>
+          <w:shd w:val="clear" w:color="auto" w:fill="FFFFFF"/>
+        </w:rPr>
+        <w:lastRenderedPageBreak/>
+        <w:t>Microsoft Azure</w:t>
       </w:r>
       <w:r>
         <w:rPr>
@@ -1402,70 +1045,72 @@
           <w:rFonts w:ascii="Segoe UI" w:hAnsi="Segoe UI" w:cs="Segoe UI"/>
           <w:color w:val="000000"/>
         </w:rPr>
-        <w:t xml:space="preserve">(Amazon Web Services) have many infrastructure around the world so that they provides hosts hardware, </w:t>
-      </w:r>
-      <w:r>
-        <w:rPr>
-          <w:rFonts w:ascii="Segoe UI" w:hAnsi="Segoe UI" w:cs="Segoe UI"/>
-          <w:color w:val="000000"/>
-        </w:rPr>
-        <w:t>storage</w:t>
-      </w:r>
-      <w:r>
-        <w:rPr>
-          <w:rFonts w:ascii="Segoe UI" w:hAnsi="Segoe UI" w:cs="Segoe UI"/>
-          <w:color w:val="000000"/>
-        </w:rPr>
-        <w:t xml:space="preserve">, </w:t>
-      </w:r>
-      <w:r>
-        <w:rPr>
-          <w:rFonts w:ascii="Segoe UI" w:hAnsi="Segoe UI" w:cs="Segoe UI"/>
-          <w:color w:val="000000"/>
-        </w:rPr>
-        <w:t xml:space="preserve">servers </w:t>
-      </w:r>
-      <w:r>
-        <w:rPr>
-          <w:rFonts w:ascii="Segoe UI" w:hAnsi="Segoe UI" w:cs="Segoe UI"/>
-          <w:color w:val="000000"/>
-        </w:rPr>
-        <w:t xml:space="preserve">and other infrastructure components </w:t>
-      </w:r>
-      <w:r>
-        <w:rPr>
-          <w:rFonts w:ascii="Segoe UI" w:hAnsi="Segoe UI" w:cs="Segoe UI"/>
-          <w:color w:val="000000"/>
-        </w:rPr>
-        <w:t>on</w:t>
-      </w:r>
-      <w:r>
-        <w:rPr>
-          <w:rFonts w:ascii="Segoe UI" w:hAnsi="Segoe UI" w:cs="Segoe UI"/>
-          <w:color w:val="000000"/>
-        </w:rPr>
-        <w:t xml:space="preserve"> behalf of its customers</w:t>
-      </w:r>
-      <w:r>
-        <w:t>.</w:t>
-      </w:r>
-      <w:r>
-        <w:fldChar w:fldCharType="begin"/>
-      </w:r>
-      <w:r>
-        <w:instrText xml:space="preserve"> ADDIN ZOTERO_ITEM CSL_CITATION {"citationID":"JWnCe7hH","properties":{"formattedCitation":"(Dewangan, Deshmukh, &amp; Mishra, 2018)","plainCitation":"(Dewangan, Deshmukh, &amp; Mishra, 2018)","noteIndex":0},"citationItems":[{"id":14,"uris":["http://zotero.org/users/5860012/items/UVY9QYE7"],"uri":["http://zotero.org/users/5860012/items/UVY9QYE7"],"itemData":{"id":14,"type":"article-journal","title":"Comparative Study Between Existing Cloud Service Providers","container-title":"International Journal of Advanced Research in Computer Science; Udaipur","page":"537-539","volume":"9","issue":"2","source":"ProQuest","abstract":"Cloud computing is emerging as one of the latest field of information technology. Basically, cloud computing is the phenomenon of providing the computing services using a network of remote servers that are hosted over the internet which is related to storing, managing and processing the data, rather than a local server or a personal computer [1]. The computercentred world today is opting for payforuse models and due to evolution of the cloud computing over the years it can handle such massive data as per on demand. This paper contains descriptive information about the basic services provided by cloud computing and also the cloud service providers that are present in the market these days. It holds different features that are provided by the cloud services and also gives a brief description about the list of cloud services that are present in the marker for a user.","DOI":"http://dx.doi.org/10.26483/ijarcs.v9i2.5722","language":"English","author":[{"family":"Dewangan","given":"Mukesh"},{"family":"Deshmukh","given":"Rajesh Keshavrao"},{"family":"Mishra","given":"Ashutosh"}],"issued":{"date-parts":[["2018",3]]}}}],"schema":"https://github.com/citation-style-language/schema/raw/master/csl-citation.json"} </w:instrText>
-      </w:r>
-      <w:r>
-        <w:fldChar w:fldCharType="separate"/>
-      </w:r>
-      <w:r>
-        <w:rPr>
-          <w:rFonts w:ascii="Calibri" w:hAnsi="Calibri" w:cs="Calibri"/>
-        </w:rPr>
-        <w:t>(Dewangan, Deshmukh, &amp; Mishra, 2018)</w:t>
-      </w:r>
-      <w:r>
-        <w:fldChar w:fldCharType="end"/>
+        <w:t>provides services to developers and I</w:t>
+      </w:r>
+      <w:r>
+        <w:rPr>
+          <w:rFonts w:ascii="Segoe UI" w:hAnsi="Segoe UI" w:cs="Segoe UI"/>
+          <w:color w:val="000000"/>
+        </w:rPr>
+        <w:t>T</w:t>
+      </w:r>
+      <w:r>
+        <w:rPr>
+          <w:rFonts w:ascii="Segoe UI" w:hAnsi="Segoe UI" w:cs="Segoe UI"/>
+          <w:color w:val="000000"/>
+        </w:rPr>
+        <w:t xml:space="preserve"> administrators to build</w:t>
+      </w:r>
+      <w:r>
+        <w:rPr>
+          <w:rFonts w:ascii="Segoe UI" w:hAnsi="Segoe UI" w:cs="Segoe UI"/>
+          <w:color w:val="000000"/>
+        </w:rPr>
+        <w:t>,</w:t>
+      </w:r>
+      <w:r>
+        <w:rPr>
+          <w:rFonts w:ascii="Segoe UI" w:hAnsi="Segoe UI" w:cs="Segoe UI"/>
+          <w:color w:val="000000"/>
+        </w:rPr>
+        <w:t xml:space="preserve"> </w:t>
+      </w:r>
+      <w:r>
+        <w:rPr>
+          <w:rFonts w:ascii="Segoe UI" w:hAnsi="Segoe UI" w:cs="Segoe UI"/>
+          <w:color w:val="000000"/>
+        </w:rPr>
+        <w:t>deploy ,</w:t>
+      </w:r>
+      <w:r>
+        <w:rPr>
+          <w:rFonts w:ascii="Segoe UI" w:hAnsi="Segoe UI" w:cs="Segoe UI"/>
+          <w:color w:val="000000"/>
+        </w:rPr>
+        <w:t xml:space="preserve"> </w:t>
+      </w:r>
+      <w:r>
+        <w:rPr>
+          <w:rFonts w:ascii="Segoe UI" w:hAnsi="Segoe UI" w:cs="Segoe UI"/>
+          <w:color w:val="000000"/>
+        </w:rPr>
+        <w:t>and management applications</w:t>
+      </w:r>
+      <w:r>
+        <w:rPr>
+          <w:rFonts w:ascii="Segoe UI" w:hAnsi="Segoe UI" w:cs="Segoe UI"/>
+          <w:color w:val="000000"/>
+          <w:shd w:val="clear" w:color="auto" w:fill="FFFFFF"/>
+        </w:rPr>
+        <w:t xml:space="preserve"> </w:t>
+      </w:r>
+      <w:r>
+        <w:rPr>
+          <w:rFonts w:ascii="Segoe UI" w:hAnsi="Segoe UI" w:cs="Segoe UI"/>
+          <w:color w:val="000000"/>
+          <w:shd w:val="clear" w:color="auto" w:fill="FFFFFF"/>
+        </w:rPr>
+        <w:t> over the Internet using the pay-as-you-go pricing model.</w:t>
       </w:r>
     </w:p>
     <w:p>
@@ -1480,17 +1125,418 @@
           <w:rFonts w:ascii="Segoe UI" w:hAnsi="Segoe UI" w:cs="Segoe UI"/>
           <w:color w:val="000000"/>
         </w:rPr>
-        <w:t xml:space="preserve">PaaS: </w:t>
-      </w:r>
-      <w:r>
-        <w:rPr>
-          <w:rFonts w:ascii="Segoe UI" w:hAnsi="Segoe UI" w:cs="Segoe UI"/>
-          <w:color w:val="000000"/>
-        </w:rPr>
-        <w:t>Platform as a Service provides IT engineers with a platform and environment so they can develop or build services over the Internet, and when these applications are hosted in the cloud, customers can access them through a web browser.</w:t>
+        <w:t xml:space="preserve">Azure </w:t>
+      </w:r>
+      <w:r>
+        <w:rPr>
+          <w:rFonts w:ascii="Segoe UI" w:hAnsi="Segoe UI" w:cs="Segoe UI"/>
+          <w:color w:val="000000"/>
+        </w:rPr>
+        <w:t>is quickly forming</w:t>
+      </w:r>
+      <w:r>
+        <w:rPr>
+          <w:rFonts w:ascii="Segoe UI" w:hAnsi="Segoe UI" w:cs="Segoe UI"/>
+          <w:color w:val="000000"/>
+        </w:rPr>
+        <w:t xml:space="preserve"> an extremely complete cloud ecosystem from IaaS (</w:t>
+      </w:r>
+      <w:r>
+        <w:rPr>
+          <w:rFonts w:ascii="Segoe UI" w:hAnsi="Segoe UI" w:cs="Segoe UI"/>
+          <w:color w:val="000000"/>
+        </w:rPr>
+        <w:t xml:space="preserve">Network </w:t>
+      </w:r>
+      <w:r>
+        <w:rPr>
+          <w:rFonts w:ascii="Segoe UI" w:hAnsi="Segoe UI" w:cs="Segoe UI"/>
+          <w:color w:val="000000"/>
+        </w:rPr>
+        <w:t>,</w:t>
+      </w:r>
+      <w:r>
+        <w:rPr>
+          <w:rFonts w:ascii="Segoe UI" w:hAnsi="Segoe UI" w:cs="Segoe UI"/>
+          <w:color w:val="000000"/>
+        </w:rPr>
+        <w:t>V</w:t>
+      </w:r>
+      <w:r>
+        <w:rPr>
+          <w:rFonts w:ascii="Segoe UI" w:hAnsi="Segoe UI" w:cs="Segoe UI"/>
+          <w:color w:val="000000"/>
+        </w:rPr>
+        <w:t>M</w:t>
+      </w:r>
+      <w:r>
+        <w:rPr>
+          <w:rFonts w:ascii="Segoe UI" w:hAnsi="Segoe UI" w:cs="Segoe UI"/>
+          <w:color w:val="000000"/>
+        </w:rPr>
+        <w:t xml:space="preserve">) to PaaS (storage, SQL, media) to SaaS (Office 365, </w:t>
+      </w:r>
+      <w:r>
+        <w:rPr>
+          <w:rFonts w:ascii="Segoe UI" w:hAnsi="Segoe UI" w:cs="Segoe UI"/>
+          <w:color w:val="000000"/>
+        </w:rPr>
+        <w:t xml:space="preserve">VS Online, AAD VS Online, AAD </w:t>
+      </w:r>
+      <w:r>
+        <w:rPr>
+          <w:rFonts w:ascii="Segoe UI" w:hAnsi="Segoe UI" w:cs="Segoe UI"/>
+          <w:color w:val="000000"/>
+        </w:rPr>
+        <w:t>,</w:t>
+      </w:r>
+      <w:r>
+        <w:rPr>
+          <w:rFonts w:ascii="Segoe UI" w:hAnsi="Segoe UI" w:cs="Segoe UI"/>
+          <w:color w:val="000000"/>
+        </w:rPr>
+        <w:t>Machine Learning)</w:t>
+      </w:r>
+      <w:r>
+        <w:rPr>
+          <w:rFonts w:ascii="Segoe UI" w:hAnsi="Segoe UI" w:cs="Segoe UI"/>
+          <w:color w:val="000000"/>
+        </w:rPr>
+        <w:t xml:space="preserve"> </w:t>
+      </w:r>
+      <w:r>
+        <w:rPr>
+          <w:rFonts w:ascii="Segoe UI" w:hAnsi="Segoe UI" w:cs="Segoe UI"/>
+          <w:color w:val="000000"/>
+        </w:rPr>
+        <w:t>at now</w:t>
+      </w:r>
+      <w:r>
+        <w:rPr>
+          <w:rFonts w:ascii="Segoe UI" w:hAnsi="Segoe UI" w:cs="Segoe UI"/>
+          <w:color w:val="000000"/>
+        </w:rPr>
+        <w:t>a</w:t>
+      </w:r>
+      <w:r>
+        <w:rPr>
+          <w:rFonts w:ascii="Segoe UI" w:hAnsi="Segoe UI" w:cs="Segoe UI"/>
+          <w:color w:val="000000"/>
+        </w:rPr>
+        <w:t>days</w:t>
+      </w:r>
+      <w:r>
+        <w:rPr>
+          <w:rFonts w:ascii="Segoe UI" w:hAnsi="Segoe UI" w:cs="Segoe UI"/>
+          <w:color w:val="000000"/>
+        </w:rPr>
+        <w:t xml:space="preserve">. </w:t>
+      </w:r>
+      <w:r>
+        <w:rPr>
+          <w:rFonts w:ascii="Segoe UI" w:hAnsi="Segoe UI" w:cs="Segoe UI"/>
+          <w:color w:val="000000"/>
+        </w:rPr>
+        <w:t>The</w:t>
+      </w:r>
+      <w:r>
+        <w:rPr>
+          <w:rFonts w:ascii="Segoe UI" w:hAnsi="Segoe UI" w:cs="Segoe UI"/>
+          <w:color w:val="000000"/>
+        </w:rPr>
+        <w:t xml:space="preserve"> </w:t>
+      </w:r>
+      <w:r>
+        <w:rPr>
+          <w:rFonts w:ascii="Segoe UI" w:hAnsi="Segoe UI" w:cs="Segoe UI"/>
+          <w:color w:val="000000"/>
+        </w:rPr>
+        <w:t xml:space="preserve">business </w:t>
+      </w:r>
+      <w:r>
+        <w:rPr>
+          <w:rFonts w:ascii="Segoe UI" w:hAnsi="Segoe UI" w:cs="Segoe UI"/>
+          <w:color w:val="000000"/>
+        </w:rPr>
+        <w:t xml:space="preserve">products </w:t>
+      </w:r>
+      <w:r>
+        <w:rPr>
+          <w:rFonts w:ascii="Segoe UI" w:hAnsi="Segoe UI" w:cs="Segoe UI"/>
+          <w:color w:val="000000"/>
+        </w:rPr>
+        <w:t xml:space="preserve">which are mentioned </w:t>
+      </w:r>
+      <w:r>
+        <w:rPr>
+          <w:rFonts w:ascii="Segoe UI" w:hAnsi="Segoe UI" w:cs="Segoe UI"/>
+          <w:color w:val="000000"/>
+        </w:rPr>
+        <w:t xml:space="preserve">originally had a large user base, and now </w:t>
+      </w:r>
+      <w:r>
+        <w:rPr>
+          <w:rFonts w:ascii="Segoe UI" w:hAnsi="Segoe UI" w:cs="Segoe UI"/>
+          <w:color w:val="000000"/>
+        </w:rPr>
+        <w:t xml:space="preserve">easy to </w:t>
+      </w:r>
+      <w:r>
+        <w:rPr>
+          <w:rFonts w:ascii="Segoe UI" w:hAnsi="Segoe UI" w:cs="Segoe UI"/>
+          <w:color w:val="000000"/>
+        </w:rPr>
+        <w:t xml:space="preserve">be </w:t>
+      </w:r>
+      <w:r>
+        <w:rPr>
+          <w:rFonts w:ascii="Segoe UI" w:hAnsi="Segoe UI" w:cs="Segoe UI"/>
+          <w:color w:val="000000"/>
+        </w:rPr>
+        <w:t>migrate</w:t>
+      </w:r>
+      <w:r>
+        <w:rPr>
+          <w:rFonts w:ascii="Segoe UI" w:hAnsi="Segoe UI" w:cs="Segoe UI"/>
+          <w:color w:val="000000"/>
+        </w:rPr>
+        <w:t>d</w:t>
+      </w:r>
+      <w:r>
+        <w:rPr>
+          <w:rFonts w:ascii="Segoe UI" w:hAnsi="Segoe UI" w:cs="Segoe UI"/>
+          <w:color w:val="000000"/>
+        </w:rPr>
+        <w:t xml:space="preserve"> to Azure </w:t>
+      </w:r>
+      <w:r>
+        <w:rPr>
+          <w:rFonts w:ascii="Segoe UI" w:hAnsi="Segoe UI" w:cs="Segoe UI"/>
+          <w:color w:val="000000"/>
+        </w:rPr>
+        <w:t>by their users</w:t>
+      </w:r>
+      <w:r>
+        <w:rPr>
+          <w:rFonts w:ascii="Segoe UI" w:hAnsi="Segoe UI" w:cs="Segoe UI"/>
+          <w:color w:val="000000"/>
+        </w:rPr>
+        <w:t xml:space="preserve">, which is </w:t>
+      </w:r>
+      <w:r>
+        <w:rPr>
+          <w:rFonts w:ascii="Segoe UI" w:hAnsi="Segoe UI" w:cs="Segoe UI"/>
+          <w:color w:val="000000"/>
+        </w:rPr>
+        <w:t xml:space="preserve">the reason that </w:t>
+      </w:r>
+      <w:r>
+        <w:rPr>
+          <w:rFonts w:ascii="Segoe UI" w:hAnsi="Segoe UI" w:cs="Segoe UI"/>
+          <w:color w:val="000000"/>
+        </w:rPr>
+        <w:t xml:space="preserve"> Azure has grown rapidly in recent years.</w:t>
+      </w:r>
+      <w:r>
+        <w:rPr>
+          <w:rFonts w:ascii="Segoe UI" w:hAnsi="Segoe UI" w:cs="Segoe UI"/>
+          <w:color w:val="000000"/>
+        </w:rPr>
+        <w:fldChar w:fldCharType="begin"/>
+      </w:r>
+      <w:r>
+        <w:rPr>
+          <w:rFonts w:ascii="Segoe UI" w:hAnsi="Segoe UI" w:cs="Segoe UI"/>
+          <w:color w:val="000000"/>
+        </w:rPr>
+        <w:instrText xml:space="preserve"> ADDIN ZOTERO_ITEM CSL_CITATION {"citationID":"VowtujZu","properties":{"formattedCitation":"(Ramakrishnan et al., 2017)","plainCitation":"(Ramakrishnan et al., 2017)","noteIndex":0},"citationItems":[{"id":20,"uris":["http://zotero.org/users/5860012/items/2K9LSDN6"],"uri":["http://zotero.org/users/5860012/items/2K9LSDN6"],"itemData":{"id":20,"type":"paper-conference","title":"Azure Data Lake Store: A Hyperscale Distributed File Service for Big Data Analytics","container-title":"Proceedings of the 2017 ACM International Conference on Management of Data  - SIGMOD '17","publisher":"ACM Press","publisher-place":"Chicago, Illinois, USA","page":"51-63","source":"DOI.org (Crossref)","event":"the 2017 ACM International Conference","event-place":"Chicago, Illinois, USA","abstract":"Azure Data Lake Store (ADLS) is a fully-managed, elastic, scalable, and secure file system that supports Hadoop distributed file system (HDFS) and Cosmos semantics. It is specifically designed and optimized for a broad spectrum of Big Data analytics that depend on a very high degree of parallel reads and writes, as well as collocation of compute and data for high bandwidth and low-latency access. It brings together key components and features of Microsoft’s Cosmos file system—long used internally at Microsoft as the warehouse for data and analytics—and HDFS, and is a unified file storage solution for analytics on Azure. Internal and external workloads run on this unified platform. Distinguishing aspects of ADLS include its support for multiple storage tiers, exabyte scale, and comprehensive security and data sharing. We discuss ADLS architecture, design points, and performance.","URL":"http://dl.acm.org/citation.cfm?doid=3035918.3056100","DOI":"10.1145/3035918.3056100","ISBN":"978-1-4503-4197-4","title-short":"Azure Data Lake Store","language":"en","author":[{"family":"Ramakrishnan","given":"Raghu"},{"family":"Ramos","given":"Rogério"},{"family":"Sharman","given":"Neil"},{"family":"Xu","given":"Zee"},{"family":"Barakat","given":"Youssef"},{"family":"Douglas","given":"Chris"},{"family":"Draves","given":"Richard"},{"family":"Naidu","given":"Shrikant S."},{"family":"Shastry","given":"Shankar"},{"family":"Sikaria","given":"Atul"},{"family":"Sun","given":"Simon"},{"family":"Sridharan","given":"Baskar"},{"family":"Venkatesan","given":"Ramarathnam"},{"family":"Douceur","given":"John R."},{"family":"Kasturi","given":"Pavan"},{"family":"Krishnamachari-Sampath","given":"Balaji"},{"family":"Krishnamoorthy","given":"Karthick"},{"family":"Li","given":"Peng"},{"family":"Manu","given":"Mitica"},{"family":"Michaylov","given":"Spiro"}],"issued":{"date-parts":[["2017"]]},"accessed":{"date-parts":[["2019",8,10]]}}}],"schema":"https://github.com/citation-style-language/schema/raw/master/csl-citation.json"} </w:instrText>
+      </w:r>
+      <w:r>
+        <w:rPr>
+          <w:rFonts w:ascii="Segoe UI" w:hAnsi="Segoe UI" w:cs="Segoe UI"/>
+          <w:color w:val="000000"/>
+        </w:rPr>
+        <w:fldChar w:fldCharType="separate"/>
+      </w:r>
+      <w:r>
+        <w:rPr>
+          <w:rFonts w:ascii="Segoe UI" w:hAnsi="Segoe UI" w:cs="Segoe UI"/>
+        </w:rPr>
+        <w:t>(Ramakrishnan et al., 2017)</w:t>
+      </w:r>
+      <w:r>
+        <w:rPr>
+          <w:rFonts w:ascii="Segoe UI" w:hAnsi="Segoe UI" w:cs="Segoe UI"/>
+          <w:color w:val="000000"/>
+        </w:rPr>
+        <w:fldChar w:fldCharType="end"/>
       </w:r>
     </w:p>
     <w:p>
+      <w:r>
+        <w:rPr>
+          <w:rFonts w:ascii="Segoe UI" w:hAnsi="Segoe UI" w:cs="Segoe UI"/>
+          <w:color w:val="000000"/>
+        </w:rPr>
+        <w:t xml:space="preserve">IaaS: Infrastructure as a Service </w:t>
+      </w:r>
+      <w:r>
+        <w:rPr>
+          <w:rFonts w:ascii="Segoe UI" w:hAnsi="Segoe UI" w:cs="Segoe UI"/>
+          <w:color w:val="000000"/>
+        </w:rPr>
+        <w:t>permit</w:t>
+      </w:r>
+      <w:r>
+        <w:rPr>
+          <w:rFonts w:ascii="Segoe UI" w:hAnsi="Segoe UI" w:cs="Segoe UI"/>
+          <w:color w:val="000000"/>
+        </w:rPr>
+        <w:t xml:space="preserve">s the </w:t>
+      </w:r>
+      <w:r>
+        <w:rPr>
+          <w:rFonts w:ascii="Segoe UI" w:hAnsi="Segoe UI" w:cs="Segoe UI" w:hint="eastAsia"/>
+          <w:color w:val="000000"/>
+        </w:rPr>
+        <w:t>client</w:t>
+      </w:r>
+      <w:r>
+        <w:rPr>
+          <w:rFonts w:ascii="Segoe UI" w:hAnsi="Segoe UI" w:cs="Segoe UI"/>
+          <w:color w:val="000000"/>
+        </w:rPr>
+        <w:t xml:space="preserve"> to use the hardware and resources</w:t>
+      </w:r>
+      <w:r>
+        <w:rPr>
+          <w:rFonts w:ascii="Segoe UI" w:hAnsi="Segoe UI" w:cs="Segoe UI"/>
+          <w:color w:val="000000"/>
+        </w:rPr>
+        <w:t xml:space="preserve"> over </w:t>
+      </w:r>
+      <w:r>
+        <w:rPr>
+          <w:rFonts w:ascii="Segoe UI" w:hAnsi="Segoe UI" w:cs="Segoe UI"/>
+          <w:color w:val="000000"/>
+        </w:rPr>
+        <w:t xml:space="preserve">the </w:t>
+      </w:r>
+      <w:r>
+        <w:rPr>
+          <w:rFonts w:ascii="Segoe UI" w:hAnsi="Segoe UI" w:cs="Segoe UI"/>
+          <w:color w:val="000000"/>
+        </w:rPr>
+        <w:t>internet</w:t>
+      </w:r>
+      <w:r>
+        <w:rPr>
+          <w:rFonts w:ascii="Segoe UI" w:hAnsi="Segoe UI" w:cs="Segoe UI"/>
+          <w:color w:val="000000"/>
+        </w:rPr>
+        <w:t>. Microsoft Azure and AWS</w:t>
+      </w:r>
+      <w:r>
+        <w:rPr>
+          <w:rFonts w:ascii="Segoe UI" w:hAnsi="Segoe UI" w:cs="Segoe UI"/>
+          <w:color w:val="000000"/>
+        </w:rPr>
+        <w:t xml:space="preserve"> </w:t>
+      </w:r>
+      <w:r>
+        <w:rPr>
+          <w:rFonts w:ascii="Segoe UI" w:hAnsi="Segoe UI" w:cs="Segoe UI"/>
+          <w:color w:val="000000"/>
+        </w:rPr>
+        <w:t xml:space="preserve">(Amazon Web Services) have many infrastructure around the world so that they provides hosts hardware, </w:t>
+      </w:r>
+      <w:r>
+        <w:rPr>
+          <w:rFonts w:ascii="Segoe UI" w:hAnsi="Segoe UI" w:cs="Segoe UI"/>
+          <w:color w:val="000000"/>
+        </w:rPr>
+        <w:t>storage</w:t>
+      </w:r>
+      <w:r>
+        <w:rPr>
+          <w:rFonts w:ascii="Segoe UI" w:hAnsi="Segoe UI" w:cs="Segoe UI"/>
+          <w:color w:val="000000"/>
+        </w:rPr>
+        <w:t xml:space="preserve">, </w:t>
+      </w:r>
+      <w:r>
+        <w:rPr>
+          <w:rFonts w:ascii="Segoe UI" w:hAnsi="Segoe UI" w:cs="Segoe UI"/>
+          <w:color w:val="000000"/>
+        </w:rPr>
+        <w:t xml:space="preserve">servers </w:t>
+      </w:r>
+      <w:r>
+        <w:rPr>
+          <w:rFonts w:ascii="Segoe UI" w:hAnsi="Segoe UI" w:cs="Segoe UI"/>
+          <w:color w:val="000000"/>
+        </w:rPr>
+        <w:t xml:space="preserve">and other infrastructure components </w:t>
+      </w:r>
+      <w:r>
+        <w:rPr>
+          <w:rFonts w:ascii="Segoe UI" w:hAnsi="Segoe UI" w:cs="Segoe UI"/>
+          <w:color w:val="000000"/>
+        </w:rPr>
+        <w:t>on</w:t>
+      </w:r>
+      <w:r>
+        <w:rPr>
+          <w:rFonts w:ascii="Segoe UI" w:hAnsi="Segoe UI" w:cs="Segoe UI"/>
+          <w:color w:val="000000"/>
+        </w:rPr>
+        <w:t xml:space="preserve"> behalf of its customers</w:t>
+      </w:r>
+      <w:r>
+        <w:t>.</w:t>
+      </w:r>
+      <w:r>
+        <w:fldChar w:fldCharType="begin"/>
+      </w:r>
+      <w:r>
+        <w:instrText xml:space="preserve"> ADDIN ZOTERO_ITEM CSL_CITATION {"citationID":"JWnCe7hH","properties":{"formattedCitation":"(Dewangan, Deshmukh, &amp; Mishra, 2018)","plainCitation":"(Dewangan, Deshmukh, &amp; Mishra, 2018)","noteIndex":0},"citationItems":[{"id":14,"uris":["http://zotero.org/users/5860012/items/UVY9QYE7"],"uri":["http://zotero.org/users/5860012/items/UVY9QYE7"],"itemData":{"id":14,"type":"article-journal","title":"Comparative Study Between Existing Cloud Service Providers","container-title":"International Journal of Advanced Research in Computer Science; Udaipur","page":"537-539","volume":"9","issue":"2","source":"ProQuest","abstract":"Cloud computing is emerging as one of the latest field of information technology. Basically, cloud computing is the phenomenon of providing the computing services using a network of remote servers that are hosted over the internet which is related to storing, managing and processing the data, rather than a local server or a personal computer [1]. The computercentred world today is opting for payforuse models and due to evolution of the cloud computing over the years it can handle such massive data as per on demand. This paper contains descriptive information about the basic services provided by cloud computing and also the cloud service providers that are present in the market these days. It holds different features that are provided by the cloud services and also gives a brief description about the list of cloud services that are present in the marker for a user.","DOI":"http://dx.doi.org/10.26483/ijarcs.v9i2.5722","language":"English","author":[{"family":"Dewangan","given":"Mukesh"},{"family":"Deshmukh","given":"Rajesh Keshavrao"},{"family":"Mishra","given":"Ashutosh"}],"issued":{"date-parts":[["2018",3]]}}}],"schema":"https://github.com/citation-style-language/schema/raw/master/csl-citation.json"} </w:instrText>
+      </w:r>
+      <w:r>
+        <w:fldChar w:fldCharType="separate"/>
+      </w:r>
+      <w:r>
+        <w:rPr>
+          <w:rFonts w:ascii="Calibri" w:hAnsi="Calibri" w:cs="Calibri"/>
+        </w:rPr>
+        <w:t>(Dewangan, Deshmukh, &amp; Mishra, 2018)</w:t>
+      </w:r>
+      <w:r>
+        <w:fldChar w:fldCharType="end"/>
+      </w:r>
+    </w:p>
+    <w:p>
+      <w:pPr>
+        <w:rPr>
+          <w:rFonts w:ascii="Segoe UI" w:hAnsi="Segoe UI" w:cs="Segoe UI"/>
+          <w:color w:val="000000"/>
+        </w:rPr>
+      </w:pPr>
+      <w:r>
+        <w:rPr>
+          <w:rFonts w:ascii="Segoe UI" w:hAnsi="Segoe UI" w:cs="Segoe UI"/>
+          <w:color w:val="000000"/>
+        </w:rPr>
+        <w:t xml:space="preserve">PaaS: </w:t>
+      </w:r>
+      <w:r>
+        <w:rPr>
+          <w:rFonts w:ascii="Segoe UI" w:hAnsi="Segoe UI" w:cs="Segoe UI"/>
+          <w:color w:val="000000"/>
+        </w:rPr>
+        <w:t>Platform as a Service provides IT engineers with a platform and environment so they can develop or build services over the Internet, and when these applications are hosted in the cloud, customers can access them through a web browser.</w:t>
+      </w:r>
+    </w:p>
+    <w:p>
       <w:pPr>
         <w:rPr>
           <w:rFonts w:ascii="Segoe UI" w:hAnsi="Segoe UI" w:cs="Segoe UI"/>
@@ -1509,15 +1555,7 @@
           <w:rFonts w:ascii="Segoe UI" w:hAnsi="Segoe UI" w:cs="Segoe UI"/>
           <w:color w:val="000000"/>
         </w:rPr>
-        <w:t xml:space="preserve">Software </w:t>
-      </w:r>
-      <w:bookmarkStart w:id="0" w:name="_GoBack"/>
-      <w:r>
-        <w:rPr>
-          <w:rFonts w:ascii="Segoe UI" w:hAnsi="Segoe UI" w:cs="Segoe UI"/>
-          <w:color w:val="000000"/>
-        </w:rPr>
-        <w:t>as a Service provides a software application that can be accessed by a user through an Internet web browser</w:t>
+        <w:t>Software as a Service provides a software application that can be accessed by a user through an Internet web browser</w:t>
       </w:r>
       <w:r>
         <w:rPr>
@@ -1569,7 +1607,6 @@
         <w:t xml:space="preserve"> </w:t>
       </w:r>
     </w:p>
-    <w:bookmarkEnd w:id="0"/>
     <w:p>
       <w:pPr>
         <w:rPr>
@@ -2111,7 +2148,16 @@
           <w:color w:val="000000"/>
           <w:shd w:val="clear" w:color="auto" w:fill="FFFFFF"/>
         </w:rPr>
-        <w:t xml:space="preserve">an abstraction layer called a hypervisor. The hypervisor emulates all the functions of a real computer and its CPU in a virtual machine. </w:t>
+        <w:t xml:space="preserve">an abstraction layer called </w:t>
+      </w:r>
+      <w:r>
+        <w:rPr>
+          <w:rFonts w:ascii="Segoe UI" w:hAnsi="Segoe UI" w:cs="Segoe UI"/>
+          <w:color w:val="000000"/>
+          <w:shd w:val="clear" w:color="auto" w:fill="FFFFFF"/>
+        </w:rPr>
+        <w:lastRenderedPageBreak/>
+        <w:t xml:space="preserve">a hypervisor. The hypervisor emulates all the functions of a real computer and its CPU in a virtual machine. </w:t>
       </w:r>
       <w:r>
         <w:rPr>
@@ -2145,7 +2191,6 @@
           <w:color w:val="000000"/>
           <w:shd w:val="clear" w:color="auto" w:fill="FFFFFF"/>
         </w:rPr>
-        <w:lastRenderedPageBreak/>
         <w:t xml:space="preserve">Azure </w:t>
       </w:r>
       <w:r>
@@ -2763,6 +2808,7 @@
           <w:rFonts w:ascii="Segoe UI" w:hAnsi="Segoe UI" w:cs="Segoe UI"/>
           <w:color w:val="000000"/>
         </w:rPr>
+        <w:lastRenderedPageBreak/>
         <w:t xml:space="preserve">The methodology in this paper is firstly </w:t>
       </w:r>
       <w:r>
@@ -2931,15 +2977,7 @@
           <w:rFonts w:ascii="Segoe UI" w:hAnsi="Segoe UI" w:cs="Segoe UI"/>
           <w:color w:val="000000"/>
         </w:rPr>
-        <w:t xml:space="preserve">. </w:t>
-      </w:r>
-      <w:r>
-        <w:rPr>
-          <w:rFonts w:ascii="Segoe UI" w:hAnsi="Segoe UI" w:cs="Segoe UI"/>
-          <w:color w:val="000000"/>
-        </w:rPr>
-        <w:lastRenderedPageBreak/>
-        <w:t xml:space="preserve">At last I </w:t>
+        <w:t xml:space="preserve">. At last I </w:t>
       </w:r>
       <w:r>
         <w:rPr>
@@ -3820,6 +3858,7 @@
                 <w:color w:val="000000"/>
                 <w:shd w:val="clear" w:color="auto" w:fill="FFFFFF"/>
               </w:rPr>
+              <w:lastRenderedPageBreak/>
               <w:t xml:space="preserve">the </w:t>
             </w:r>
             <w:r>
@@ -3867,16 +3906,7 @@
                 <w:color w:val="000000"/>
                 <w:shd w:val="clear" w:color="auto" w:fill="FFFFFF"/>
               </w:rPr>
-              <w:t xml:space="preserve"> work under challenging environment and provides superior </w:t>
-            </w:r>
-            <w:r>
-              <w:rPr>
-                <w:rFonts w:ascii="Segoe UI" w:hAnsi="Segoe UI" w:cs="Segoe UI"/>
-                <w:color w:val="000000"/>
-                <w:shd w:val="clear" w:color="auto" w:fill="FFFFFF"/>
-              </w:rPr>
-              <w:lastRenderedPageBreak/>
-              <w:t>disaster recovery system.</w:t>
+              <w:t xml:space="preserve"> work under challenging environment and provides superior disaster recovery system.</w:t>
             </w:r>
           </w:p>
         </w:tc>
@@ -3960,7 +3990,16 @@
                 <w:color w:val="000000"/>
                 <w:shd w:val="clear" w:color="auto" w:fill="FFFFFF"/>
               </w:rPr>
-              <w:t>One of the disanvantages of Azure is that it requires management and maintenance.</w:t>
+              <w:t xml:space="preserve">One of the disanvantages of Azure is that it requires </w:t>
+            </w:r>
+            <w:r>
+              <w:rPr>
+                <w:rFonts w:ascii="Segoe UI" w:hAnsi="Segoe UI" w:cs="Segoe UI"/>
+                <w:color w:val="000000"/>
+                <w:shd w:val="clear" w:color="auto" w:fill="FFFFFF"/>
+              </w:rPr>
+              <w:lastRenderedPageBreak/>
+              <w:t>management and maintenance.</w:t>
             </w:r>
           </w:p>
           <w:p>
@@ -3999,16 +4038,7 @@
                 <w:color w:val="000000"/>
                 <w:shd w:val="clear" w:color="auto" w:fill="FFFFFF"/>
               </w:rPr>
-              <w:t xml:space="preserve">s only the applications that are based upon </w:t>
-            </w:r>
-            <w:r>
-              <w:rPr>
-                <w:rFonts w:ascii="Segoe UI" w:hAnsi="Segoe UI" w:cs="Segoe UI"/>
-                <w:color w:val="000000"/>
-                <w:shd w:val="clear" w:color="auto" w:fill="FFFFFF"/>
-              </w:rPr>
-              <w:lastRenderedPageBreak/>
-              <w:t>windows for technical assistance.</w:t>
+              <w:t>s only the applications that are based upon windows for technical assistance.</w:t>
             </w:r>
           </w:p>
         </w:tc>
@@ -4159,7 +4189,16 @@
                 <w:color w:val="000000"/>
                 <w:shd w:val="clear" w:color="auto" w:fill="FFFFFF"/>
               </w:rPr>
-              <w:t xml:space="preserve">can use Microsoft Azure assist processing speed is very high and Microsoft Azure is </w:t>
+              <w:t xml:space="preserve">can use Microsoft Azure assist processing </w:t>
+            </w:r>
+            <w:r>
+              <w:rPr>
+                <w:rFonts w:ascii="Segoe UI" w:hAnsi="Segoe UI" w:cs="Segoe UI"/>
+                <w:color w:val="000000"/>
+                <w:shd w:val="clear" w:color="auto" w:fill="FFFFFF"/>
+              </w:rPr>
+              <w:lastRenderedPageBreak/>
+              <w:t xml:space="preserve">speed is very high and Microsoft Azure is </w:t>
             </w:r>
             <w:r>
               <w:rPr>
@@ -4175,16 +4214,7 @@
                 <w:color w:val="000000"/>
                 <w:shd w:val="clear" w:color="auto" w:fill="FFFFFF"/>
               </w:rPr>
-              <w:t xml:space="preserve">to windows-based application, which </w:t>
-            </w:r>
-            <w:r>
-              <w:rPr>
-                <w:rFonts w:ascii="Segoe UI" w:hAnsi="Segoe UI" w:cs="Segoe UI"/>
-                <w:color w:val="000000"/>
-                <w:shd w:val="clear" w:color="auto" w:fill="FFFFFF"/>
-              </w:rPr>
-              <w:lastRenderedPageBreak/>
-              <w:t>makes it more convenient.</w:t>
+              <w:t>to windows-based application, which makes it more convenient.</w:t>
             </w:r>
           </w:p>
         </w:tc>
@@ -5065,7 +5095,16 @@
           <w:color w:val="000000"/>
           <w:lang w:eastAsia="zh-CN"/>
         </w:rPr>
-        <w:t xml:space="preserve"> Amazon started out as an Internet </w:t>
+        <w:t xml:space="preserve"> Amazon started out </w:t>
+      </w:r>
+      <w:r>
+        <w:rPr>
+          <w:rFonts w:ascii="Segoe UI" w:eastAsiaTheme="minorEastAsia" w:hAnsi="Segoe UI" w:cs="Segoe UI"/>
+          <w:color w:val="000000"/>
+          <w:lang w:eastAsia="zh-CN"/>
+        </w:rPr>
+        <w:lastRenderedPageBreak/>
+        <w:t xml:space="preserve">as an Internet </w:t>
       </w:r>
       <w:r>
         <w:rPr>
@@ -5154,15 +5193,7 @@
           <w:rFonts w:ascii="Segoe UI" w:hAnsi="Segoe UI" w:cs="Segoe UI"/>
           <w:color w:val="000000"/>
         </w:rPr>
-        <w:t xml:space="preserve"> public </w:t>
-      </w:r>
-      <w:r>
-        <w:rPr>
-          <w:rFonts w:ascii="Segoe UI" w:hAnsi="Segoe UI" w:cs="Segoe UI"/>
-          <w:color w:val="000000"/>
-        </w:rPr>
-        <w:lastRenderedPageBreak/>
-        <w:t xml:space="preserve">cloud </w:t>
+        <w:t xml:space="preserve"> public cloud </w:t>
       </w:r>
       <w:r>
         <w:rPr>
@@ -5569,7 +5600,7 @@
         <v:path o:extrusionok="f" gradientshapeok="t" o:connecttype="rect"/>
         <o:lock v:ext="edit" aspectratio="t"/>
       </v:shapetype>
-      <v:shape id="_x0000_i1027" type="#_x0000_t75" style="width:11.25pt;height:11.25pt" o:bullet="t">
+      <v:shape id="_x0000_i1026" type="#_x0000_t75" style="width:11.25pt;height:11.25pt" o:bullet="t">
         <v:imagedata r:id="rId1" o:title=""/>
       </v:shape>
     </w:pict>
@@ -7068,7 +7099,7 @@
 </file>
 
 <file path=customXml/itemProps2.xml><?xml version="1.0" encoding="utf-8"?>
-<ds:datastoreItem xmlns:ds="http://schemas.openxmlformats.org/officeDocument/2006/customXml" ds:itemID="{DC6A5A73-7EEC-4CCA-AB56-C24DFB81A9B0}">
+<ds:datastoreItem xmlns:ds="http://schemas.openxmlformats.org/officeDocument/2006/customXml" ds:itemID="{98802949-0F6D-40DC-A9BB-67995154A6A8}">
   <ds:schemaRefs>
     <ds:schemaRef ds:uri="http://schemas.openxmlformats.org/officeDocument/2006/bibliography"/>
   </ds:schemaRefs>

</xml_diff>